<commit_message>
Added First Revition of SW Architecture File
Added First review of SW Architecture file for DCM project.
- Updated Traceability Matrix File with the functional allocation of the Req.
- Added SW model folder for DCM Project.
- Added Review File for the SW Architecture File.
</commit_message>
<xml_diff>
--- a/V-Cycle Process/2.0 Architecture/SWAReviewCheckList.docx
+++ b/V-Cycle Process/2.0 Architecture/SWAReviewCheckList.docx
@@ -1,6 +1,6 @@
 
 <file path=word/document.xml><?xml version="1.0" encoding="utf-8"?>
-<w:document xmlns:wpc="http://schemas.microsoft.com/office/word/2010/wordprocessingCanvas" xmlns:cx="http://schemas.microsoft.com/office/drawing/2014/chartex" xmlns:cx1="http://schemas.microsoft.com/office/drawing/2015/9/8/chartex" xmlns:cx2="http://schemas.microsoft.com/office/drawing/2015/10/21/chartex" xmlns:cx3="http://schemas.microsoft.com/office/drawing/2016/5/9/chartex" xmlns:cx4="http://schemas.microsoft.com/office/drawing/2016/5/10/chartex" xmlns:cx5="http://schemas.microsoft.com/office/drawing/2016/5/11/chartex" xmlns:cx6="http://schemas.microsoft.com/office/drawing/2016/5/12/chartex" xmlns:cx7="http://schemas.microsoft.com/office/drawing/2016/5/13/chartex" xmlns:cx8="http://schemas.microsoft.com/office/drawing/2016/5/14/chartex" xmlns:mc="http://schemas.openxmlformats.org/markup-compatibility/2006" xmlns:aink="http://schemas.microsoft.com/office/drawing/2016/ink" xmlns:am3d="http://schemas.microsoft.com/office/drawing/2017/model3d" xmlns:o="urn:schemas-microsoft-com:office:office" xmlns:r="http://schemas.openxmlformats.org/officeDocument/2006/relationships" xmlns:m="http://schemas.openxmlformats.org/officeDocument/2006/math" xmlns:v="urn:schemas-microsoft-com:vml" xmlns:wp14="http://schemas.microsoft.com/office/word/2010/wordprocessingDrawing" xmlns:wp="http://schemas.openxmlformats.org/drawingml/2006/wordprocessingDrawing" xmlns:w10="urn:schemas-microsoft-com:office:word" xmlns:w="http://schemas.openxmlformats.org/wordprocessingml/2006/main" xmlns:w14="http://schemas.microsoft.com/office/word/2010/wordml" xmlns:w15="http://schemas.microsoft.com/office/word/2012/wordml" xmlns:w16cid="http://schemas.microsoft.com/office/word/2016/wordml/cid" xmlns:w16se="http://schemas.microsoft.com/office/word/2015/wordml/symex" xmlns:wpg="http://schemas.microsoft.com/office/word/2010/wordprocessingGroup" xmlns:wpi="http://schemas.microsoft.com/office/word/2010/wordprocessingInk" xmlns:wne="http://schemas.microsoft.com/office/word/2006/wordml" xmlns:wps="http://schemas.microsoft.com/office/word/2010/wordprocessingShape" mc:Ignorable="w14 w15 w16se w16cid wp14">
+<w:document xmlns:wpc="http://schemas.microsoft.com/office/word/2010/wordprocessingCanvas" xmlns:cx="http://schemas.microsoft.com/office/drawing/2014/chartex" xmlns:cx1="http://schemas.microsoft.com/office/drawing/2015/9/8/chartex" xmlns:mc="http://schemas.openxmlformats.org/markup-compatibility/2006" xmlns:o="urn:schemas-microsoft-com:office:office" xmlns:r="http://schemas.openxmlformats.org/officeDocument/2006/relationships" xmlns:m="http://schemas.openxmlformats.org/officeDocument/2006/math" xmlns:v="urn:schemas-microsoft-com:vml" xmlns:wp14="http://schemas.microsoft.com/office/word/2010/wordprocessingDrawing" xmlns:wp="http://schemas.openxmlformats.org/drawingml/2006/wordprocessingDrawing" xmlns:w10="urn:schemas-microsoft-com:office:word" xmlns:w="http://schemas.openxmlformats.org/wordprocessingml/2006/main" xmlns:w14="http://schemas.microsoft.com/office/word/2010/wordml" xmlns:w15="http://schemas.microsoft.com/office/word/2012/wordml" xmlns:w16se="http://schemas.microsoft.com/office/word/2015/wordml/symex" xmlns:wpg="http://schemas.microsoft.com/office/word/2010/wordprocessingGroup" xmlns:wpi="http://schemas.microsoft.com/office/word/2010/wordprocessingInk" xmlns:wne="http://schemas.microsoft.com/office/word/2006/wordml" xmlns:wps="http://schemas.microsoft.com/office/word/2010/wordprocessingShape" mc:Ignorable="w14 w15 w16se wp14">
   <w:body>
     <w:p>
       <w:pPr>
@@ -70,6 +70,12 @@
                 <w:sz w:val="16"/>
               </w:rPr>
             </w:pPr>
+            <w:r>
+              <w:rPr>
+                <w:sz w:val="16"/>
+              </w:rPr>
+              <w:t>21-1-2021</w:t>
+            </w:r>
           </w:p>
         </w:tc>
       </w:tr>
@@ -108,6 +114,18 @@
                 <w:sz w:val="16"/>
               </w:rPr>
             </w:pPr>
+            <w:r>
+              <w:rPr>
+                <w:sz w:val="16"/>
+              </w:rPr>
+              <w:t>1</w:t>
+            </w:r>
+            <w:r>
+              <w:rPr>
+                <w:sz w:val="16"/>
+              </w:rPr>
+              <w:t xml:space="preserve"> hours</w:t>
+            </w:r>
           </w:p>
         </w:tc>
       </w:tr>
@@ -146,6 +164,12 @@
                 <w:sz w:val="16"/>
               </w:rPr>
             </w:pPr>
+            <w:r>
+              <w:rPr>
+                <w:sz w:val="16"/>
+              </w:rPr>
+              <w:t>Google Meets</w:t>
+            </w:r>
           </w:p>
         </w:tc>
       </w:tr>
@@ -188,7 +212,7 @@
               <w:rPr>
                 <w:sz w:val="16"/>
               </w:rPr>
-              <w:t>Open, Closed</w:t>
+              <w:t>Open</w:t>
             </w:r>
           </w:p>
         </w:tc>
@@ -232,25 +256,13 @@
               <w:rPr>
                 <w:sz w:val="16"/>
               </w:rPr>
-              <w:t>S</w:t>
+              <w:t>SWA_template</w:t>
             </w:r>
             <w:r>
               <w:rPr>
                 <w:sz w:val="16"/>
               </w:rPr>
-              <w:t>WA</w:t>
-            </w:r>
-            <w:r>
-              <w:rPr>
-                <w:sz w:val="16"/>
-              </w:rPr>
-              <w:t>_</w:t>
-            </w:r>
-            <w:r>
-              <w:rPr>
-                <w:sz w:val="16"/>
-              </w:rPr>
-              <w:t>&lt;DocumentName&gt;.doc</w:t>
+              <w:t>.docx</w:t>
             </w:r>
           </w:p>
         </w:tc>
@@ -294,7 +306,7 @@
               <w:rPr>
                 <w:sz w:val="16"/>
               </w:rPr>
-              <w:t>WT, DC, II</w:t>
+              <w:t>WT</w:t>
             </w:r>
           </w:p>
         </w:tc>
@@ -334,6 +346,12 @@
                 <w:sz w:val="16"/>
               </w:rPr>
             </w:pPr>
+            <w:r>
+              <w:rPr>
+                <w:sz w:val="16"/>
+              </w:rPr>
+              <w:t>R2</w:t>
+            </w:r>
           </w:p>
         </w:tc>
       </w:tr>
@@ -372,6 +390,12 @@
                 <w:sz w:val="16"/>
               </w:rPr>
             </w:pPr>
+            <w:r>
+              <w:rPr>
+                <w:sz w:val="16"/>
+              </w:rPr>
+              <w:t>Carlos Diaz</w:t>
+            </w:r>
           </w:p>
         </w:tc>
       </w:tr>
@@ -410,6 +434,12 @@
                 <w:sz w:val="16"/>
               </w:rPr>
             </w:pPr>
+            <w:r>
+              <w:rPr>
+                <w:sz w:val="16"/>
+              </w:rPr>
+              <w:t>Door Control Module</w:t>
+            </w:r>
           </w:p>
         </w:tc>
       </w:tr>
@@ -448,6 +478,12 @@
                 <w:sz w:val="16"/>
               </w:rPr>
             </w:pPr>
+            <w:r>
+              <w:rPr>
+                <w:sz w:val="16"/>
+              </w:rPr>
+              <w:t>Initial Release of Arch.</w:t>
+            </w:r>
           </w:p>
         </w:tc>
       </w:tr>
@@ -491,8 +527,8 @@
       </w:tblPr>
       <w:tblGrid>
         <w:gridCol w:w="704"/>
-        <w:gridCol w:w="1559"/>
-        <w:gridCol w:w="5670"/>
+        <w:gridCol w:w="1134"/>
+        <w:gridCol w:w="6095"/>
         <w:gridCol w:w="1560"/>
         <w:gridCol w:w="2126"/>
         <w:gridCol w:w="2551"/>
@@ -519,7 +555,7 @@
         </w:tc>
         <w:tc>
           <w:tcPr>
-            <w:tcW w:w="1559" w:type="dxa"/>
+            <w:tcW w:w="1134" w:type="dxa"/>
             <w:shd w:val="clear" w:color="auto" w:fill="auto"/>
           </w:tcPr>
           <w:p>
@@ -538,7 +574,7 @@
         </w:tc>
         <w:tc>
           <w:tcPr>
-            <w:tcW w:w="5670" w:type="dxa"/>
+            <w:tcW w:w="6095" w:type="dxa"/>
             <w:shd w:val="clear" w:color="auto" w:fill="auto"/>
           </w:tcPr>
           <w:p>
@@ -570,8 +606,30 @@
               <w:rPr>
                 <w:b/>
               </w:rPr>
-              <w:t>Classification  (E)rror/Risk  / (R)emark</w:t>
-            </w:r>
+              <w:t>Classification  (E)</w:t>
+            </w:r>
+            <w:proofErr w:type="spellStart"/>
+            <w:r>
+              <w:rPr>
+                <w:b/>
+              </w:rPr>
+              <w:t>rror</w:t>
+            </w:r>
+            <w:proofErr w:type="spellEnd"/>
+            <w:r>
+              <w:rPr>
+                <w:b/>
+              </w:rPr>
+              <w:t>/Risk  / (R)</w:t>
+            </w:r>
+            <w:proofErr w:type="spellStart"/>
+            <w:r>
+              <w:rPr>
+                <w:b/>
+              </w:rPr>
+              <w:t>emark</w:t>
+            </w:r>
+            <w:proofErr w:type="spellEnd"/>
           </w:p>
         </w:tc>
         <w:tc>
@@ -634,38 +692,108 @@
         </w:tc>
         <w:tc>
           <w:tcPr>
-            <w:tcW w:w="1559" w:type="dxa"/>
-            <w:shd w:val="clear" w:color="auto" w:fill="auto"/>
-          </w:tcPr>
-          <w:p/>
-        </w:tc>
-        <w:tc>
-          <w:tcPr>
-            <w:tcW w:w="5670" w:type="dxa"/>
-            <w:shd w:val="clear" w:color="auto" w:fill="auto"/>
-          </w:tcPr>
-          <w:p/>
+            <w:tcW w:w="1134" w:type="dxa"/>
+            <w:shd w:val="clear" w:color="auto" w:fill="auto"/>
+          </w:tcPr>
+          <w:p/>
+        </w:tc>
+        <w:tc>
+          <w:tcPr>
+            <w:tcW w:w="6095" w:type="dxa"/>
+            <w:shd w:val="clear" w:color="auto" w:fill="auto"/>
+          </w:tcPr>
+          <w:p>
+            <w:pPr>
+              <w:rPr>
+                <w:lang w:val="es-MX"/>
+              </w:rPr>
+            </w:pPr>
+            <w:r>
+              <w:rPr>
+                <w:lang w:val="es-MX"/>
+              </w:rPr>
+              <w:t xml:space="preserve">Revisar el </w:t>
+            </w:r>
+            <w:proofErr w:type="spellStart"/>
+            <w:r>
+              <w:rPr>
+                <w:lang w:val="es-MX"/>
+              </w:rPr>
+              <w:t>Checklist</w:t>
+            </w:r>
+            <w:proofErr w:type="spellEnd"/>
+            <w:r>
+              <w:rPr>
+                <w:lang w:val="es-MX"/>
+              </w:rPr>
+              <w:t xml:space="preserve"> antes de la s</w:t>
+            </w:r>
+            <w:r>
+              <w:rPr>
+                <w:lang w:val="es-MX"/>
+              </w:rPr>
+              <w:t>esión</w:t>
+            </w:r>
+            <w:r>
+              <w:rPr>
+                <w:lang w:val="es-MX"/>
+              </w:rPr>
+              <w:t>.</w:t>
+            </w:r>
+          </w:p>
         </w:tc>
         <w:tc>
           <w:tcPr>
             <w:tcW w:w="1560" w:type="dxa"/>
             <w:shd w:val="clear" w:color="auto" w:fill="auto"/>
           </w:tcPr>
-          <w:p/>
+          <w:p>
+            <w:pPr>
+              <w:rPr>
+                <w:lang w:val="es-MX"/>
+              </w:rPr>
+            </w:pPr>
+            <w:proofErr w:type="spellStart"/>
+            <w:r>
+              <w:rPr>
+                <w:lang w:val="es-MX"/>
+              </w:rPr>
+              <w:t>Remark</w:t>
+            </w:r>
+            <w:proofErr w:type="spellEnd"/>
+          </w:p>
         </w:tc>
         <w:tc>
           <w:tcPr>
             <w:tcW w:w="2126" w:type="dxa"/>
             <w:shd w:val="clear" w:color="auto" w:fill="auto"/>
           </w:tcPr>
-          <w:p/>
+          <w:p>
+            <w:pPr>
+              <w:rPr>
+                <w:lang w:val="es-MX"/>
+              </w:rPr>
+            </w:pPr>
+            <w:r>
+              <w:rPr>
+                <w:lang w:val="es-MX"/>
+              </w:rPr>
+              <w:t>Shiomar Salazar / 2021-01-22</w:t>
+            </w:r>
+          </w:p>
         </w:tc>
         <w:tc>
           <w:tcPr>
             <w:tcW w:w="2551" w:type="dxa"/>
             <w:shd w:val="clear" w:color="auto" w:fill="auto"/>
           </w:tcPr>
-          <w:p/>
+          <w:p>
+            <w:pPr>
+              <w:rPr>
+                <w:lang w:val="es-MX"/>
+              </w:rPr>
+            </w:pPr>
+          </w:p>
         </w:tc>
       </w:tr>
       <w:tr>
@@ -682,38 +810,140 @@
         </w:tc>
         <w:tc>
           <w:tcPr>
-            <w:tcW w:w="1559" w:type="dxa"/>
-            <w:shd w:val="clear" w:color="auto" w:fill="auto"/>
-          </w:tcPr>
-          <w:p/>
-        </w:tc>
-        <w:tc>
-          <w:tcPr>
-            <w:tcW w:w="5670" w:type="dxa"/>
-            <w:shd w:val="clear" w:color="auto" w:fill="auto"/>
-          </w:tcPr>
-          <w:p/>
+            <w:tcW w:w="1134" w:type="dxa"/>
+            <w:shd w:val="clear" w:color="auto" w:fill="auto"/>
+          </w:tcPr>
+          <w:p/>
+        </w:tc>
+        <w:tc>
+          <w:tcPr>
+            <w:tcW w:w="6095" w:type="dxa"/>
+            <w:shd w:val="clear" w:color="auto" w:fill="auto"/>
+          </w:tcPr>
+          <w:p>
+            <w:pPr>
+              <w:rPr>
+                <w:lang w:val="es-MX"/>
+              </w:rPr>
+            </w:pPr>
+            <w:r>
+              <w:rPr>
+                <w:lang w:val="es-MX"/>
+              </w:rPr>
+              <w:t xml:space="preserve">Agregar Diagrama de Secuencia </w:t>
+            </w:r>
+            <w:r>
+              <w:rPr>
+                <w:lang w:val="es-MX"/>
+              </w:rPr>
+              <w:t xml:space="preserve">Funcional </w:t>
+            </w:r>
+            <w:r>
+              <w:rPr>
+                <w:lang w:val="es-MX"/>
+              </w:rPr>
+              <w:t xml:space="preserve">y </w:t>
+            </w:r>
+            <w:proofErr w:type="spellStart"/>
+            <w:r>
+              <w:rPr>
+                <w:lang w:val="es-MX"/>
+              </w:rPr>
+              <w:t>Fisico</w:t>
+            </w:r>
+            <w:proofErr w:type="spellEnd"/>
+            <w:r>
+              <w:rPr>
+                <w:lang w:val="es-MX"/>
+              </w:rPr>
+              <w:t xml:space="preserve"> </w:t>
+            </w:r>
+            <w:r>
+              <w:rPr>
+                <w:lang w:val="es-MX"/>
+              </w:rPr>
+              <w:t xml:space="preserve">en el </w:t>
+            </w:r>
+            <w:proofErr w:type="spellStart"/>
+            <w:r>
+              <w:rPr>
+                <w:lang w:val="es-MX"/>
+              </w:rPr>
+              <w:t>Door</w:t>
+            </w:r>
+            <w:proofErr w:type="spellEnd"/>
+            <w:r>
+              <w:rPr>
+                <w:lang w:val="es-MX"/>
+              </w:rPr>
+              <w:t xml:space="preserve"> </w:t>
+            </w:r>
+            <w:proofErr w:type="spellStart"/>
+            <w:r>
+              <w:rPr>
+                <w:lang w:val="es-MX"/>
+              </w:rPr>
+              <w:t>Locking</w:t>
+            </w:r>
+            <w:proofErr w:type="spellEnd"/>
+            <w:r>
+              <w:rPr>
+                <w:lang w:val="es-MX"/>
+              </w:rPr>
+              <w:t>.</w:t>
+            </w:r>
+          </w:p>
         </w:tc>
         <w:tc>
           <w:tcPr>
             <w:tcW w:w="1560" w:type="dxa"/>
             <w:shd w:val="clear" w:color="auto" w:fill="auto"/>
           </w:tcPr>
-          <w:p/>
+          <w:p>
+            <w:pPr>
+              <w:rPr>
+                <w:lang w:val="es-MX"/>
+              </w:rPr>
+            </w:pPr>
+            <w:r>
+              <w:rPr>
+                <w:lang w:val="es-MX"/>
+              </w:rPr>
+              <w:t>Error</w:t>
+            </w:r>
+          </w:p>
         </w:tc>
         <w:tc>
           <w:tcPr>
             <w:tcW w:w="2126" w:type="dxa"/>
             <w:shd w:val="clear" w:color="auto" w:fill="auto"/>
           </w:tcPr>
-          <w:p/>
+          <w:p>
+            <w:pPr>
+              <w:rPr>
+                <w:lang w:val="es-MX"/>
+              </w:rPr>
+            </w:pPr>
+            <w:r>
+              <w:rPr>
+                <w:lang w:val="es-MX"/>
+              </w:rPr>
+              <w:t>Shiomar Salazar / 2021-01-22</w:t>
+            </w:r>
+          </w:p>
         </w:tc>
         <w:tc>
           <w:tcPr>
             <w:tcW w:w="2551" w:type="dxa"/>
             <w:shd w:val="clear" w:color="auto" w:fill="auto"/>
           </w:tcPr>
-          <w:p/>
+          <w:p>
+            <w:pPr>
+              <w:rPr>
+                <w:lang w:val="es-MX"/>
+              </w:rPr>
+            </w:pPr>
+          </w:p>
         </w:tc>
       </w:tr>
       <w:tr>
@@ -730,14 +960,14 @@
         </w:tc>
         <w:tc>
           <w:tcPr>
-            <w:tcW w:w="1559" w:type="dxa"/>
-            <w:shd w:val="clear" w:color="auto" w:fill="auto"/>
-          </w:tcPr>
-          <w:p/>
-        </w:tc>
-        <w:tc>
-          <w:tcPr>
-            <w:tcW w:w="5670" w:type="dxa"/>
+            <w:tcW w:w="1134" w:type="dxa"/>
+            <w:shd w:val="clear" w:color="auto" w:fill="auto"/>
+          </w:tcPr>
+          <w:p/>
+        </w:tc>
+        <w:tc>
+          <w:tcPr>
+            <w:tcW w:w="6095" w:type="dxa"/>
             <w:shd w:val="clear" w:color="auto" w:fill="auto"/>
           </w:tcPr>
           <w:p>
@@ -745,7 +975,42 @@
               <w:autoSpaceDE w:val="0"/>
               <w:autoSpaceDN w:val="0"/>
               <w:adjustRightInd w:val="0"/>
-            </w:pPr>
+              <w:rPr>
+                <w:lang w:val="es-MX"/>
+              </w:rPr>
+            </w:pPr>
+            <w:r>
+              <w:rPr>
+                <w:lang w:val="es-MX"/>
+              </w:rPr>
+              <w:t xml:space="preserve">Agregar al </w:t>
+            </w:r>
+            <w:proofErr w:type="spellStart"/>
+            <w:r>
+              <w:rPr>
+                <w:lang w:val="es-MX"/>
+              </w:rPr>
+              <w:t>MCU_Layer</w:t>
+            </w:r>
+            <w:proofErr w:type="spellEnd"/>
+            <w:r>
+              <w:rPr>
+                <w:lang w:val="es-MX"/>
+              </w:rPr>
+              <w:t xml:space="preserve"> el </w:t>
+            </w:r>
+            <w:r>
+              <w:rPr>
+                <w:lang w:val="es-MX"/>
+              </w:rPr>
+              <w:t>SWC de CAN</w:t>
+            </w:r>
+            <w:r>
+              <w:rPr>
+                <w:lang w:val="es-MX"/>
+              </w:rPr>
+              <w:t>.</w:t>
+            </w:r>
           </w:p>
         </w:tc>
         <w:tc>
@@ -753,21 +1018,51 @@
             <w:tcW w:w="1560" w:type="dxa"/>
             <w:shd w:val="clear" w:color="auto" w:fill="auto"/>
           </w:tcPr>
-          <w:p/>
+          <w:p>
+            <w:pPr>
+              <w:rPr>
+                <w:lang w:val="es-MX"/>
+              </w:rPr>
+            </w:pPr>
+            <w:r>
+              <w:rPr>
+                <w:lang w:val="es-MX"/>
+              </w:rPr>
+              <w:t>Error</w:t>
+            </w:r>
+          </w:p>
         </w:tc>
         <w:tc>
           <w:tcPr>
             <w:tcW w:w="2126" w:type="dxa"/>
             <w:shd w:val="clear" w:color="auto" w:fill="auto"/>
           </w:tcPr>
-          <w:p/>
+          <w:p>
+            <w:pPr>
+              <w:rPr>
+                <w:lang w:val="es-MX"/>
+              </w:rPr>
+            </w:pPr>
+            <w:r>
+              <w:rPr>
+                <w:lang w:val="es-MX"/>
+              </w:rPr>
+              <w:t>Shiomar Salazar / 2021-01-22</w:t>
+            </w:r>
+          </w:p>
         </w:tc>
         <w:tc>
           <w:tcPr>
             <w:tcW w:w="2551" w:type="dxa"/>
             <w:shd w:val="clear" w:color="auto" w:fill="auto"/>
           </w:tcPr>
-          <w:p/>
+          <w:p>
+            <w:pPr>
+              <w:rPr>
+                <w:lang w:val="es-MX"/>
+              </w:rPr>
+            </w:pPr>
+          </w:p>
         </w:tc>
       </w:tr>
       <w:tr>
@@ -784,38 +1079,98 @@
         </w:tc>
         <w:tc>
           <w:tcPr>
-            <w:tcW w:w="1559" w:type="dxa"/>
-            <w:shd w:val="clear" w:color="auto" w:fill="auto"/>
-          </w:tcPr>
-          <w:p/>
-        </w:tc>
-        <w:tc>
-          <w:tcPr>
-            <w:tcW w:w="5670" w:type="dxa"/>
-            <w:shd w:val="clear" w:color="auto" w:fill="auto"/>
-          </w:tcPr>
-          <w:p/>
+            <w:tcW w:w="1134" w:type="dxa"/>
+            <w:shd w:val="clear" w:color="auto" w:fill="auto"/>
+          </w:tcPr>
+          <w:p/>
+        </w:tc>
+        <w:tc>
+          <w:tcPr>
+            <w:tcW w:w="6095" w:type="dxa"/>
+            <w:shd w:val="clear" w:color="auto" w:fill="auto"/>
+          </w:tcPr>
+          <w:p>
+            <w:pPr>
+              <w:rPr>
+                <w:lang w:val="es-MX"/>
+              </w:rPr>
+            </w:pPr>
+            <w:r>
+              <w:rPr>
+                <w:lang w:val="es-MX"/>
+              </w:rPr>
+              <w:t xml:space="preserve">Falta incluir API a </w:t>
+            </w:r>
+            <w:r>
+              <w:rPr>
+                <w:lang w:val="es-MX"/>
+              </w:rPr>
+              <w:t>tabla</w:t>
+            </w:r>
+            <w:r>
+              <w:rPr>
+                <w:lang w:val="es-MX"/>
+              </w:rPr>
+              <w:t xml:space="preserve"> 5.3</w:t>
+            </w:r>
+            <w:r>
+              <w:rPr>
+                <w:lang w:val="es-MX"/>
+              </w:rPr>
+              <w:t>.</w:t>
+            </w:r>
+          </w:p>
         </w:tc>
         <w:tc>
           <w:tcPr>
             <w:tcW w:w="1560" w:type="dxa"/>
             <w:shd w:val="clear" w:color="auto" w:fill="auto"/>
           </w:tcPr>
-          <w:p/>
+          <w:p>
+            <w:pPr>
+              <w:rPr>
+                <w:lang w:val="es-MX"/>
+              </w:rPr>
+            </w:pPr>
+            <w:r>
+              <w:rPr>
+                <w:lang w:val="es-MX"/>
+              </w:rPr>
+              <w:t>Error</w:t>
+            </w:r>
+          </w:p>
         </w:tc>
         <w:tc>
           <w:tcPr>
             <w:tcW w:w="2126" w:type="dxa"/>
             <w:shd w:val="clear" w:color="auto" w:fill="auto"/>
           </w:tcPr>
-          <w:p/>
+          <w:p>
+            <w:pPr>
+              <w:rPr>
+                <w:lang w:val="es-MX"/>
+              </w:rPr>
+            </w:pPr>
+            <w:r>
+              <w:rPr>
+                <w:lang w:val="es-MX"/>
+              </w:rPr>
+              <w:t>Shiomar Salazar / 2021-01-22</w:t>
+            </w:r>
+          </w:p>
         </w:tc>
         <w:tc>
           <w:tcPr>
             <w:tcW w:w="2551" w:type="dxa"/>
             <w:shd w:val="clear" w:color="auto" w:fill="auto"/>
           </w:tcPr>
-          <w:p/>
+          <w:p>
+            <w:pPr>
+              <w:rPr>
+                <w:lang w:val="es-MX"/>
+              </w:rPr>
+            </w:pPr>
+          </w:p>
         </w:tc>
       </w:tr>
       <w:tr>
@@ -832,31 +1187,62 @@
         </w:tc>
         <w:tc>
           <w:tcPr>
-            <w:tcW w:w="1559" w:type="dxa"/>
-            <w:shd w:val="clear" w:color="auto" w:fill="auto"/>
-          </w:tcPr>
-          <w:p/>
-        </w:tc>
-        <w:tc>
-          <w:tcPr>
-            <w:tcW w:w="5670" w:type="dxa"/>
-            <w:shd w:val="clear" w:color="auto" w:fill="auto"/>
-          </w:tcPr>
-          <w:p/>
+            <w:tcW w:w="1134" w:type="dxa"/>
+            <w:shd w:val="clear" w:color="auto" w:fill="auto"/>
+          </w:tcPr>
+          <w:p/>
+        </w:tc>
+        <w:tc>
+          <w:tcPr>
+            <w:tcW w:w="6095" w:type="dxa"/>
+            <w:shd w:val="clear" w:color="auto" w:fill="auto"/>
+          </w:tcPr>
+          <w:p>
+            <w:proofErr w:type="spellStart"/>
+            <w:r>
+              <w:t>Checar</w:t>
+            </w:r>
+            <w:proofErr w:type="spellEnd"/>
+            <w:r>
+              <w:t xml:space="preserve"> errors </w:t>
+            </w:r>
+            <w:proofErr w:type="spellStart"/>
+            <w:r>
+              <w:t>ortograficos</w:t>
+            </w:r>
+            <w:proofErr w:type="spellEnd"/>
+            <w:r>
+              <w:t>.</w:t>
+            </w:r>
+          </w:p>
         </w:tc>
         <w:tc>
           <w:tcPr>
             <w:tcW w:w="1560" w:type="dxa"/>
             <w:shd w:val="clear" w:color="auto" w:fill="auto"/>
           </w:tcPr>
-          <w:p/>
+          <w:p>
+            <w:r>
+              <w:rPr>
+                <w:lang w:val="es-MX"/>
+              </w:rPr>
+              <w:t>Error</w:t>
+            </w:r>
+          </w:p>
         </w:tc>
         <w:tc>
           <w:tcPr>
             <w:tcW w:w="2126" w:type="dxa"/>
             <w:shd w:val="clear" w:color="auto" w:fill="auto"/>
           </w:tcPr>
-          <w:p/>
+          <w:p>
+            <w:r>
+              <w:rPr>
+                <w:lang w:val="es-MX"/>
+              </w:rPr>
+              <w:t>Shiomar Salazar / 2021-01-22</w:t>
+            </w:r>
+          </w:p>
         </w:tc>
         <w:tc>
           <w:tcPr>
@@ -880,14 +1266,14 @@
         </w:tc>
         <w:tc>
           <w:tcPr>
-            <w:tcW w:w="1559" w:type="dxa"/>
-            <w:shd w:val="clear" w:color="auto" w:fill="auto"/>
-          </w:tcPr>
-          <w:p/>
-        </w:tc>
-        <w:tc>
-          <w:tcPr>
-            <w:tcW w:w="5670" w:type="dxa"/>
+            <w:tcW w:w="1134" w:type="dxa"/>
+            <w:shd w:val="clear" w:color="auto" w:fill="auto"/>
+          </w:tcPr>
+          <w:p/>
+        </w:tc>
+        <w:tc>
+          <w:tcPr>
+            <w:tcW w:w="6095" w:type="dxa"/>
             <w:shd w:val="clear" w:color="auto" w:fill="auto"/>
           </w:tcPr>
           <w:p>
@@ -896,8 +1282,38 @@
                 <w:rFonts w:cs="Arial"/>
                 <w:sz w:val="24"/>
                 <w:szCs w:val="24"/>
-              </w:rPr>
-            </w:pPr>
+                <w:lang w:val="es-MX"/>
+              </w:rPr>
+            </w:pPr>
+            <w:proofErr w:type="spellStart"/>
+            <w:r>
+              <w:rPr>
+                <w:rFonts w:cs="Arial"/>
+                <w:sz w:val="24"/>
+                <w:szCs w:val="24"/>
+                <w:lang w:val="es-MX"/>
+              </w:rPr>
+              <w:t>CanManager</w:t>
+            </w:r>
+            <w:proofErr w:type="spellEnd"/>
+            <w:r>
+              <w:rPr>
+                <w:rFonts w:cs="Arial"/>
+                <w:sz w:val="24"/>
+                <w:szCs w:val="24"/>
+                <w:lang w:val="es-MX"/>
+              </w:rPr>
+              <w:t xml:space="preserve"> consume variante y agregar</w:t>
+            </w:r>
+            <w:r>
+              <w:rPr>
+                <w:rFonts w:cs="Arial"/>
+                <w:sz w:val="24"/>
+                <w:szCs w:val="24"/>
+                <w:lang w:val="es-MX"/>
+              </w:rPr>
+              <w:t xml:space="preserve"> DCM_1 y DCM_2 a la interfaz.</w:t>
+            </w:r>
           </w:p>
         </w:tc>
         <w:tc>
@@ -905,21 +1321,51 @@
             <w:tcW w:w="1560" w:type="dxa"/>
             <w:shd w:val="clear" w:color="auto" w:fill="auto"/>
           </w:tcPr>
-          <w:p/>
+          <w:p>
+            <w:pPr>
+              <w:rPr>
+                <w:lang w:val="es-MX"/>
+              </w:rPr>
+            </w:pPr>
+            <w:r>
+              <w:rPr>
+                <w:lang w:val="es-MX"/>
+              </w:rPr>
+              <w:t>Error</w:t>
+            </w:r>
+          </w:p>
         </w:tc>
         <w:tc>
           <w:tcPr>
             <w:tcW w:w="2126" w:type="dxa"/>
             <w:shd w:val="clear" w:color="auto" w:fill="auto"/>
           </w:tcPr>
-          <w:p/>
+          <w:p>
+            <w:pPr>
+              <w:rPr>
+                <w:lang w:val="es-MX"/>
+              </w:rPr>
+            </w:pPr>
+            <w:r>
+              <w:rPr>
+                <w:lang w:val="es-MX"/>
+              </w:rPr>
+              <w:t>Shiomar Salazar / 2021-01-22</w:t>
+            </w:r>
+          </w:p>
         </w:tc>
         <w:tc>
           <w:tcPr>
             <w:tcW w:w="2551" w:type="dxa"/>
             <w:shd w:val="clear" w:color="auto" w:fill="auto"/>
           </w:tcPr>
-          <w:p/>
+          <w:p>
+            <w:pPr>
+              <w:rPr>
+                <w:lang w:val="es-MX"/>
+              </w:rPr>
+            </w:pPr>
+          </w:p>
         </w:tc>
       </w:tr>
       <w:tr>
@@ -930,44 +1376,302 @@
           </w:tcPr>
           <w:p>
             <w:r>
-              <w:t>…</w:t>
-            </w:r>
-          </w:p>
-        </w:tc>
-        <w:tc>
-          <w:tcPr>
-            <w:tcW w:w="1559" w:type="dxa"/>
-            <w:shd w:val="clear" w:color="auto" w:fill="auto"/>
-          </w:tcPr>
-          <w:p/>
-        </w:tc>
-        <w:tc>
-          <w:tcPr>
-            <w:tcW w:w="5670" w:type="dxa"/>
-            <w:shd w:val="clear" w:color="auto" w:fill="auto"/>
-          </w:tcPr>
-          <w:p/>
+              <w:t>7</w:t>
+            </w:r>
+          </w:p>
+        </w:tc>
+        <w:tc>
+          <w:tcPr>
+            <w:tcW w:w="1134" w:type="dxa"/>
+            <w:shd w:val="clear" w:color="auto" w:fill="auto"/>
+          </w:tcPr>
+          <w:p/>
+        </w:tc>
+        <w:tc>
+          <w:tcPr>
+            <w:tcW w:w="6095" w:type="dxa"/>
+            <w:shd w:val="clear" w:color="auto" w:fill="auto"/>
+          </w:tcPr>
+          <w:p>
+            <w:pPr>
+              <w:rPr>
+                <w:lang w:val="es-MX"/>
+              </w:rPr>
+            </w:pPr>
+            <w:r>
+              <w:rPr>
+                <w:lang w:val="es-MX"/>
+              </w:rPr>
+              <w:t>Agregar Datos a la S</w:t>
+            </w:r>
+            <w:r>
+              <w:rPr>
+                <w:lang w:val="es-MX"/>
+              </w:rPr>
+              <w:t xml:space="preserve">ecuencia </w:t>
+            </w:r>
+            <w:proofErr w:type="spellStart"/>
+            <w:r>
+              <w:rPr>
+                <w:lang w:val="es-MX"/>
+              </w:rPr>
+              <w:t>Fisicavalores</w:t>
+            </w:r>
+            <w:proofErr w:type="spellEnd"/>
+            <w:r>
+              <w:rPr>
+                <w:lang w:val="es-MX"/>
+              </w:rPr>
+              <w:t xml:space="preserve"> de los argumentos.</w:t>
+            </w:r>
+          </w:p>
         </w:tc>
         <w:tc>
           <w:tcPr>
             <w:tcW w:w="1560" w:type="dxa"/>
             <w:shd w:val="clear" w:color="auto" w:fill="auto"/>
           </w:tcPr>
-          <w:p/>
+          <w:p>
+            <w:pPr>
+              <w:rPr>
+                <w:lang w:val="es-MX"/>
+              </w:rPr>
+            </w:pPr>
+            <w:r>
+              <w:rPr>
+                <w:lang w:val="es-MX"/>
+              </w:rPr>
+              <w:t>Error</w:t>
+            </w:r>
+          </w:p>
         </w:tc>
         <w:tc>
           <w:tcPr>
             <w:tcW w:w="2126" w:type="dxa"/>
             <w:shd w:val="clear" w:color="auto" w:fill="auto"/>
           </w:tcPr>
-          <w:p/>
+          <w:p>
+            <w:pPr>
+              <w:rPr>
+                <w:lang w:val="es-MX"/>
+              </w:rPr>
+            </w:pPr>
+            <w:r>
+              <w:rPr>
+                <w:lang w:val="es-MX"/>
+              </w:rPr>
+              <w:t>Shiomar Salazar / 2021-01-22</w:t>
+            </w:r>
+          </w:p>
         </w:tc>
         <w:tc>
           <w:tcPr>
             <w:tcW w:w="2551" w:type="dxa"/>
             <w:shd w:val="clear" w:color="auto" w:fill="auto"/>
           </w:tcPr>
-          <w:p/>
+          <w:p>
+            <w:pPr>
+              <w:rPr>
+                <w:lang w:val="es-MX"/>
+              </w:rPr>
+            </w:pPr>
+          </w:p>
+        </w:tc>
+      </w:tr>
+      <w:tr>
+        <w:tc>
+          <w:tcPr>
+            <w:tcW w:w="704" w:type="dxa"/>
+            <w:shd w:val="clear" w:color="auto" w:fill="auto"/>
+          </w:tcPr>
+          <w:p>
+            <w:r>
+              <w:t>8</w:t>
+            </w:r>
+          </w:p>
+        </w:tc>
+        <w:tc>
+          <w:tcPr>
+            <w:tcW w:w="1134" w:type="dxa"/>
+            <w:shd w:val="clear" w:color="auto" w:fill="auto"/>
+          </w:tcPr>
+          <w:p/>
+        </w:tc>
+        <w:tc>
+          <w:tcPr>
+            <w:tcW w:w="6095" w:type="dxa"/>
+            <w:shd w:val="clear" w:color="auto" w:fill="auto"/>
+          </w:tcPr>
+          <w:p>
+            <w:pPr>
+              <w:rPr>
+                <w:lang w:val="es-MX"/>
+              </w:rPr>
+            </w:pPr>
+            <w:r>
+              <w:rPr>
+                <w:lang w:val="es-MX"/>
+              </w:rPr>
+              <w:t>Terminar pasos de Integración</w:t>
+            </w:r>
+            <w:r>
+              <w:rPr>
+                <w:lang w:val="es-MX"/>
+              </w:rPr>
+              <w:t>.</w:t>
+            </w:r>
+          </w:p>
+        </w:tc>
+        <w:tc>
+          <w:tcPr>
+            <w:tcW w:w="1560" w:type="dxa"/>
+            <w:shd w:val="clear" w:color="auto" w:fill="auto"/>
+          </w:tcPr>
+          <w:p>
+            <w:pPr>
+              <w:rPr>
+                <w:lang w:val="es-MX"/>
+              </w:rPr>
+            </w:pPr>
+            <w:r>
+              <w:rPr>
+                <w:lang w:val="es-MX"/>
+              </w:rPr>
+              <w:t>Error</w:t>
+            </w:r>
+          </w:p>
+        </w:tc>
+        <w:tc>
+          <w:tcPr>
+            <w:tcW w:w="2126" w:type="dxa"/>
+            <w:shd w:val="clear" w:color="auto" w:fill="auto"/>
+          </w:tcPr>
+          <w:p>
+            <w:pPr>
+              <w:rPr>
+                <w:lang w:val="es-MX"/>
+              </w:rPr>
+            </w:pPr>
+            <w:r>
+              <w:rPr>
+                <w:lang w:val="es-MX"/>
+              </w:rPr>
+              <w:t>Shiomar Salazar / 2021-01-22</w:t>
+            </w:r>
+          </w:p>
+        </w:tc>
+        <w:tc>
+          <w:tcPr>
+            <w:tcW w:w="2551" w:type="dxa"/>
+            <w:shd w:val="clear" w:color="auto" w:fill="auto"/>
+          </w:tcPr>
+          <w:p>
+            <w:pPr>
+              <w:rPr>
+                <w:lang w:val="es-MX"/>
+              </w:rPr>
+            </w:pPr>
+          </w:p>
+        </w:tc>
+      </w:tr>
+      <w:tr>
+        <w:tc>
+          <w:tcPr>
+            <w:tcW w:w="704" w:type="dxa"/>
+            <w:shd w:val="clear" w:color="auto" w:fill="auto"/>
+          </w:tcPr>
+          <w:p>
+            <w:r>
+              <w:t>9</w:t>
+            </w:r>
+          </w:p>
+        </w:tc>
+        <w:tc>
+          <w:tcPr>
+            <w:tcW w:w="1134" w:type="dxa"/>
+            <w:shd w:val="clear" w:color="auto" w:fill="auto"/>
+          </w:tcPr>
+          <w:p/>
+        </w:tc>
+        <w:tc>
+          <w:tcPr>
+            <w:tcW w:w="6095" w:type="dxa"/>
+            <w:shd w:val="clear" w:color="auto" w:fill="auto"/>
+          </w:tcPr>
+          <w:p>
+            <w:pPr>
+              <w:rPr>
+                <w:lang w:val="es-MX"/>
+              </w:rPr>
+            </w:pPr>
+            <w:proofErr w:type="spellStart"/>
+            <w:r>
+              <w:rPr>
+                <w:lang w:val="es-MX"/>
+              </w:rPr>
+              <w:t>Retrabajar</w:t>
+            </w:r>
+            <w:proofErr w:type="spellEnd"/>
+            <w:r>
+              <w:rPr>
+                <w:lang w:val="es-MX"/>
+              </w:rPr>
+              <w:t xml:space="preserve"> Trazabilidad para poner solo elementos SWC físicos.</w:t>
+            </w:r>
+            <w:bookmarkStart w:id="0" w:name="_GoBack"/>
+            <w:bookmarkEnd w:id="0"/>
+          </w:p>
+        </w:tc>
+        <w:tc>
+          <w:tcPr>
+            <w:tcW w:w="1560" w:type="dxa"/>
+            <w:shd w:val="clear" w:color="auto" w:fill="auto"/>
+          </w:tcPr>
+          <w:p>
+            <w:pPr>
+              <w:rPr>
+                <w:lang w:val="es-MX"/>
+              </w:rPr>
+            </w:pPr>
+            <w:r>
+              <w:rPr>
+                <w:lang w:val="es-MX"/>
+              </w:rPr>
+              <w:t>Error</w:t>
+            </w:r>
+          </w:p>
+        </w:tc>
+        <w:tc>
+          <w:tcPr>
+            <w:tcW w:w="2126" w:type="dxa"/>
+            <w:shd w:val="clear" w:color="auto" w:fill="auto"/>
+          </w:tcPr>
+          <w:p>
+            <w:pPr>
+              <w:rPr>
+                <w:lang w:val="es-MX"/>
+              </w:rPr>
+            </w:pPr>
+            <w:r>
+              <w:rPr>
+                <w:lang w:val="es-MX"/>
+              </w:rPr>
+              <w:t>Shiomar Salazar / 2021-01-22</w:t>
+            </w:r>
+          </w:p>
+        </w:tc>
+        <w:tc>
+          <w:tcPr>
+            <w:tcW w:w="2551" w:type="dxa"/>
+            <w:shd w:val="clear" w:color="auto" w:fill="auto"/>
+          </w:tcPr>
+          <w:p>
+            <w:pPr>
+              <w:rPr>
+                <w:lang w:val="es-MX"/>
+              </w:rPr>
+            </w:pPr>
+          </w:p>
         </w:tc>
       </w:tr>
     </w:tbl>
@@ -975,16 +1679,15 @@
       <w:pPr>
         <w:rPr>
           <w:sz w:val="16"/>
+          <w:lang w:val="es-MX"/>
         </w:rPr>
       </w:pPr>
     </w:p>
-    <w:p/>
-    <w:p/>
-    <w:p/>
-    <w:p/>
-    <w:p/>
     <w:p>
       <w:pPr>
+        <w:rPr>
+          <w:lang w:val="es-MX"/>
+        </w:rPr>
         <w:sectPr>
           <w:pgSz w:w="15840" w:h="12240" w:orient="landscape"/>
           <w:pgMar w:top="1440" w:right="1440" w:bottom="1440" w:left="1440" w:header="708" w:footer="708" w:gutter="0"/>
@@ -1115,7 +1818,11 @@
           <w:tcPr>
             <w:tcW w:w="850" w:type="dxa"/>
           </w:tcPr>
-          <w:p/>
+          <w:p>
+            <w:r>
+              <w:t>OK</w:t>
+            </w:r>
+          </w:p>
         </w:tc>
         <w:tc>
           <w:tcPr>
@@ -1133,7 +1840,11 @@
           <w:tcPr>
             <w:tcW w:w="1984" w:type="dxa"/>
           </w:tcPr>
-          <w:p/>
+          <w:p>
+            <w:r>
+              <w:t>Closed</w:t>
+            </w:r>
+          </w:p>
         </w:tc>
       </w:tr>
       <w:tr>
@@ -1167,7 +1878,11 @@
           <w:tcPr>
             <w:tcW w:w="850" w:type="dxa"/>
           </w:tcPr>
-          <w:p/>
+          <w:p>
+            <w:r>
+              <w:t>OK</w:t>
+            </w:r>
+          </w:p>
         </w:tc>
         <w:tc>
           <w:tcPr>
@@ -1185,7 +1900,11 @@
           <w:tcPr>
             <w:tcW w:w="1984" w:type="dxa"/>
           </w:tcPr>
-          <w:p/>
+          <w:p>
+            <w:r>
+              <w:t>Closed</w:t>
+            </w:r>
+          </w:p>
         </w:tc>
       </w:tr>
       <w:tr>
@@ -1213,7 +1932,11 @@
           <w:tcPr>
             <w:tcW w:w="850" w:type="dxa"/>
           </w:tcPr>
-          <w:p/>
+          <w:p>
+            <w:r>
+              <w:t>OK</w:t>
+            </w:r>
+          </w:p>
         </w:tc>
         <w:tc>
           <w:tcPr>
@@ -1231,7 +1954,11 @@
           <w:tcPr>
             <w:tcW w:w="1984" w:type="dxa"/>
           </w:tcPr>
-          <w:p/>
+          <w:p>
+            <w:r>
+              <w:t>Closed</w:t>
+            </w:r>
+          </w:p>
         </w:tc>
       </w:tr>
       <w:tr>
@@ -1264,7 +1991,11 @@
           <w:tcPr>
             <w:tcW w:w="850" w:type="dxa"/>
           </w:tcPr>
-          <w:p/>
+          <w:p>
+            <w:r>
+              <w:t>OK</w:t>
+            </w:r>
+          </w:p>
         </w:tc>
         <w:tc>
           <w:tcPr>
@@ -1282,7 +2013,11 @@
           <w:tcPr>
             <w:tcW w:w="1984" w:type="dxa"/>
           </w:tcPr>
-          <w:p/>
+          <w:p>
+            <w:r>
+              <w:t>Closed</w:t>
+            </w:r>
+          </w:p>
         </w:tc>
       </w:tr>
       <w:tr>
@@ -1310,7 +2045,11 @@
           <w:tcPr>
             <w:tcW w:w="850" w:type="dxa"/>
           </w:tcPr>
-          <w:p/>
+          <w:p>
+            <w:r>
+              <w:t>OK</w:t>
+            </w:r>
+          </w:p>
         </w:tc>
         <w:tc>
           <w:tcPr>
@@ -1328,7 +2067,11 @@
           <w:tcPr>
             <w:tcW w:w="1984" w:type="dxa"/>
           </w:tcPr>
-          <w:p/>
+          <w:p>
+            <w:r>
+              <w:t>Closed</w:t>
+            </w:r>
+          </w:p>
         </w:tc>
       </w:tr>
       <w:tr>
@@ -1364,7 +2107,11 @@
           <w:tcPr>
             <w:tcW w:w="850" w:type="dxa"/>
           </w:tcPr>
-          <w:p/>
+          <w:p>
+            <w:r>
+              <w:t>OK</w:t>
+            </w:r>
+          </w:p>
         </w:tc>
         <w:tc>
           <w:tcPr>
@@ -1382,7 +2129,11 @@
           <w:tcPr>
             <w:tcW w:w="1984" w:type="dxa"/>
           </w:tcPr>
-          <w:p/>
+          <w:p>
+            <w:r>
+              <w:t>Closed</w:t>
+            </w:r>
+          </w:p>
         </w:tc>
       </w:tr>
       <w:tr>
@@ -1410,7 +2161,11 @@
           <w:tcPr>
             <w:tcW w:w="850" w:type="dxa"/>
           </w:tcPr>
-          <w:p/>
+          <w:p>
+            <w:r>
+              <w:t>OK</w:t>
+            </w:r>
+          </w:p>
         </w:tc>
         <w:tc>
           <w:tcPr>
@@ -1428,7 +2183,11 @@
           <w:tcPr>
             <w:tcW w:w="1984" w:type="dxa"/>
           </w:tcPr>
-          <w:p/>
+          <w:p>
+            <w:r>
+              <w:t>Closed</w:t>
+            </w:r>
+          </w:p>
         </w:tc>
       </w:tr>
       <w:tr>
@@ -1459,7 +2218,11 @@
           <w:tcPr>
             <w:tcW w:w="850" w:type="dxa"/>
           </w:tcPr>
-          <w:p/>
+          <w:p>
+            <w:r>
+              <w:t>OK</w:t>
+            </w:r>
+          </w:p>
         </w:tc>
         <w:tc>
           <w:tcPr>
@@ -1477,7 +2240,11 @@
           <w:tcPr>
             <w:tcW w:w="1984" w:type="dxa"/>
           </w:tcPr>
-          <w:p/>
+          <w:p>
+            <w:r>
+              <w:t>Closed</w:t>
+            </w:r>
+          </w:p>
         </w:tc>
       </w:tr>
       <w:tr>
@@ -1510,7 +2277,11 @@
           <w:tcPr>
             <w:tcW w:w="850" w:type="dxa"/>
           </w:tcPr>
-          <w:p/>
+          <w:p>
+            <w:r>
+              <w:t>OK</w:t>
+            </w:r>
+          </w:p>
         </w:tc>
         <w:tc>
           <w:tcPr>
@@ -1528,7 +2299,11 @@
           <w:tcPr>
             <w:tcW w:w="1984" w:type="dxa"/>
           </w:tcPr>
-          <w:p/>
+          <w:p>
+            <w:r>
+              <w:t>Closed</w:t>
+            </w:r>
+          </w:p>
         </w:tc>
       </w:tr>
       <w:tr>
@@ -1556,7 +2331,11 @@
           <w:tcPr>
             <w:tcW w:w="850" w:type="dxa"/>
           </w:tcPr>
-          <w:p/>
+          <w:p>
+            <w:r>
+              <w:t>OK</w:t>
+            </w:r>
+          </w:p>
         </w:tc>
         <w:tc>
           <w:tcPr>
@@ -1574,7 +2353,11 @@
           <w:tcPr>
             <w:tcW w:w="1984" w:type="dxa"/>
           </w:tcPr>
-          <w:p/>
+          <w:p>
+            <w:r>
+              <w:t>Closed</w:t>
+            </w:r>
+          </w:p>
         </w:tc>
       </w:tr>
       <w:tr>
@@ -1602,7 +2385,11 @@
           <w:tcPr>
             <w:tcW w:w="850" w:type="dxa"/>
           </w:tcPr>
-          <w:p/>
+          <w:p>
+            <w:r>
+              <w:t>OK</w:t>
+            </w:r>
+          </w:p>
         </w:tc>
         <w:tc>
           <w:tcPr>
@@ -1620,7 +2407,11 @@
           <w:tcPr>
             <w:tcW w:w="1984" w:type="dxa"/>
           </w:tcPr>
-          <w:p/>
+          <w:p>
+            <w:r>
+              <w:t>Closed</w:t>
+            </w:r>
+          </w:p>
         </w:tc>
       </w:tr>
       <w:tr>
@@ -1648,7 +2439,11 @@
           <w:tcPr>
             <w:tcW w:w="850" w:type="dxa"/>
           </w:tcPr>
-          <w:p/>
+          <w:p>
+            <w:r>
+              <w:t>OK</w:t>
+            </w:r>
+          </w:p>
         </w:tc>
         <w:tc>
           <w:tcPr>
@@ -1666,7 +2461,11 @@
           <w:tcPr>
             <w:tcW w:w="1984" w:type="dxa"/>
           </w:tcPr>
-          <w:p/>
+          <w:p>
+            <w:r>
+              <w:t>Closed</w:t>
+            </w:r>
+          </w:p>
         </w:tc>
       </w:tr>
       <w:tr>
@@ -1694,7 +2493,11 @@
           <w:tcPr>
             <w:tcW w:w="850" w:type="dxa"/>
           </w:tcPr>
-          <w:p/>
+          <w:p>
+            <w:r>
+              <w:t>OK</w:t>
+            </w:r>
+          </w:p>
         </w:tc>
         <w:tc>
           <w:tcPr>
@@ -1712,7 +2515,11 @@
           <w:tcPr>
             <w:tcW w:w="1984" w:type="dxa"/>
           </w:tcPr>
-          <w:p/>
+          <w:p>
+            <w:r>
+              <w:t>Closed</w:t>
+            </w:r>
+          </w:p>
         </w:tc>
       </w:tr>
       <w:tr>
@@ -1732,10 +2539,7 @@
           </w:tcPr>
           <w:p>
             <w:r>
-              <w:t xml:space="preserve">Are there </w:t>
-            </w:r>
-            <w:r>
-              <w:t>Power Modes identified and documented?</w:t>
+              <w:t>Are there Power Modes identified and documented?</w:t>
             </w:r>
           </w:p>
         </w:tc>
@@ -1743,7 +2547,11 @@
           <w:tcPr>
             <w:tcW w:w="850" w:type="dxa"/>
           </w:tcPr>
-          <w:p/>
+          <w:p>
+            <w:r>
+              <w:t>NR</w:t>
+            </w:r>
+          </w:p>
         </w:tc>
         <w:tc>
           <w:tcPr>
@@ -1761,7 +2569,11 @@
           <w:tcPr>
             <w:tcW w:w="1984" w:type="dxa"/>
           </w:tcPr>
-          <w:p/>
+          <w:p>
+            <w:r>
+              <w:t>Closed</w:t>
+            </w:r>
+          </w:p>
         </w:tc>
       </w:tr>
       <w:tr>
@@ -1789,7 +2601,11 @@
           <w:tcPr>
             <w:tcW w:w="850" w:type="dxa"/>
           </w:tcPr>
-          <w:p/>
+          <w:p>
+            <w:r>
+              <w:t>OK</w:t>
+            </w:r>
+          </w:p>
         </w:tc>
         <w:tc>
           <w:tcPr>
@@ -1807,7 +2623,11 @@
           <w:tcPr>
             <w:tcW w:w="1984" w:type="dxa"/>
           </w:tcPr>
-          <w:p/>
+          <w:p>
+            <w:r>
+              <w:t>Closed</w:t>
+            </w:r>
+          </w:p>
         </w:tc>
       </w:tr>
       <w:tr>
@@ -1858,10 +2678,7 @@
         </w:tc>
       </w:tr>
     </w:tbl>
-    <w:p>
-      <w:bookmarkStart w:id="0" w:name="_GoBack"/>
-      <w:bookmarkEnd w:id="0"/>
-    </w:p>
+    <w:p/>
     <w:sectPr>
       <w:pgSz w:w="15840" w:h="12240" w:orient="landscape"/>
       <w:pgMar w:top="1440" w:right="1440" w:bottom="1440" w:left="1440" w:header="708" w:footer="708" w:gutter="0"/>
@@ -1873,7 +2690,7 @@
 </file>
 
 <file path=word/numbering.xml><?xml version="1.0" encoding="utf-8"?>
-<w:numbering xmlns:wpc="http://schemas.microsoft.com/office/word/2010/wordprocessingCanvas" xmlns:cx="http://schemas.microsoft.com/office/drawing/2014/chartex" xmlns:cx1="http://schemas.microsoft.com/office/drawing/2015/9/8/chartex" xmlns:cx2="http://schemas.microsoft.com/office/drawing/2015/10/21/chartex" xmlns:cx3="http://schemas.microsoft.com/office/drawing/2016/5/9/chartex" xmlns:cx4="http://schemas.microsoft.com/office/drawing/2016/5/10/chartex" xmlns:cx5="http://schemas.microsoft.com/office/drawing/2016/5/11/chartex" xmlns:cx6="http://schemas.microsoft.com/office/drawing/2016/5/12/chartex" xmlns:cx7="http://schemas.microsoft.com/office/drawing/2016/5/13/chartex" xmlns:cx8="http://schemas.microsoft.com/office/drawing/2016/5/14/chartex" xmlns:mc="http://schemas.openxmlformats.org/markup-compatibility/2006" xmlns:aink="http://schemas.microsoft.com/office/drawing/2016/ink" xmlns:am3d="http://schemas.microsoft.com/office/drawing/2017/model3d" xmlns:o="urn:schemas-microsoft-com:office:office" xmlns:r="http://schemas.openxmlformats.org/officeDocument/2006/relationships" xmlns:m="http://schemas.openxmlformats.org/officeDocument/2006/math" xmlns:v="urn:schemas-microsoft-com:vml" xmlns:wp14="http://schemas.microsoft.com/office/word/2010/wordprocessingDrawing" xmlns:wp="http://schemas.openxmlformats.org/drawingml/2006/wordprocessingDrawing" xmlns:w10="urn:schemas-microsoft-com:office:word" xmlns:w="http://schemas.openxmlformats.org/wordprocessingml/2006/main" xmlns:w14="http://schemas.microsoft.com/office/word/2010/wordml" xmlns:w15="http://schemas.microsoft.com/office/word/2012/wordml" xmlns:w16cid="http://schemas.microsoft.com/office/word/2016/wordml/cid" xmlns:w16se="http://schemas.microsoft.com/office/word/2015/wordml/symex" xmlns:wpg="http://schemas.microsoft.com/office/word/2010/wordprocessingGroup" xmlns:wpi="http://schemas.microsoft.com/office/word/2010/wordprocessingInk" xmlns:wne="http://schemas.microsoft.com/office/word/2006/wordml" xmlns:wps="http://schemas.microsoft.com/office/word/2010/wordprocessingShape" mc:Ignorable="w14 w15 w16se w16cid wp14">
+<w:numbering xmlns:wpc="http://schemas.microsoft.com/office/word/2010/wordprocessingCanvas" xmlns:cx="http://schemas.microsoft.com/office/drawing/2014/chartex" xmlns:cx1="http://schemas.microsoft.com/office/drawing/2015/9/8/chartex" xmlns:mc="http://schemas.openxmlformats.org/markup-compatibility/2006" xmlns:o="urn:schemas-microsoft-com:office:office" xmlns:r="http://schemas.openxmlformats.org/officeDocument/2006/relationships" xmlns:m="http://schemas.openxmlformats.org/officeDocument/2006/math" xmlns:v="urn:schemas-microsoft-com:vml" xmlns:wp14="http://schemas.microsoft.com/office/word/2010/wordprocessingDrawing" xmlns:wp="http://schemas.openxmlformats.org/drawingml/2006/wordprocessingDrawing" xmlns:w10="urn:schemas-microsoft-com:office:word" xmlns:w="http://schemas.openxmlformats.org/wordprocessingml/2006/main" xmlns:w14="http://schemas.microsoft.com/office/word/2010/wordml" xmlns:w15="http://schemas.microsoft.com/office/word/2012/wordml" xmlns:w16se="http://schemas.microsoft.com/office/word/2015/wordml/symex" xmlns:wpg="http://schemas.microsoft.com/office/word/2010/wordprocessingGroup" xmlns:wpi="http://schemas.microsoft.com/office/word/2010/wordprocessingInk" xmlns:wne="http://schemas.microsoft.com/office/word/2006/wordml" xmlns:wps="http://schemas.microsoft.com/office/word/2010/wordprocessingShape" mc:Ignorable="w14 w15 w16se wp14">
   <w:abstractNum w:abstractNumId="0" w15:restartNumberingAfterBreak="0">
     <w:nsid w:val="0CE42CAC"/>
     <w:multiLevelType w:val="multilevel"/>
@@ -2030,7 +2847,7 @@
 </file>
 
 <file path=word/styles.xml><?xml version="1.0" encoding="utf-8"?>
-<w:styles xmlns:mc="http://schemas.openxmlformats.org/markup-compatibility/2006" xmlns:r="http://schemas.openxmlformats.org/officeDocument/2006/relationships" xmlns:w="http://schemas.openxmlformats.org/wordprocessingml/2006/main" xmlns:w14="http://schemas.microsoft.com/office/word/2010/wordml" xmlns:w15="http://schemas.microsoft.com/office/word/2012/wordml" xmlns:w16cid="http://schemas.microsoft.com/office/word/2016/wordml/cid" xmlns:w16se="http://schemas.microsoft.com/office/word/2015/wordml/symex" mc:Ignorable="w14 w15 w16se w16cid">
+<w:styles xmlns:mc="http://schemas.openxmlformats.org/markup-compatibility/2006" xmlns:r="http://schemas.openxmlformats.org/officeDocument/2006/relationships" xmlns:w="http://schemas.openxmlformats.org/wordprocessingml/2006/main" xmlns:w14="http://schemas.microsoft.com/office/word/2010/wordml" xmlns:w15="http://schemas.microsoft.com/office/word/2012/wordml" xmlns:w16se="http://schemas.microsoft.com/office/word/2015/wordml/symex" mc:Ignorable="w14 w15 w16se">
   <w:docDefaults>
     <w:rPrDefault>
       <w:rPr>
@@ -2046,7 +2863,7 @@
       </w:pPr>
     </w:pPrDefault>
   </w:docDefaults>
-  <w:latentStyles w:defLockedState="0" w:defUIPriority="99" w:defSemiHidden="0" w:defUnhideWhenUsed="0" w:defQFormat="0" w:count="376">
+  <w:latentStyles w:defLockedState="0" w:defUIPriority="99" w:defSemiHidden="0" w:defUnhideWhenUsed="0" w:defQFormat="0" w:count="371">
     <w:lsdException w:name="Normal" w:uiPriority="0" w:qFormat="1"/>
     <w:lsdException w:name="heading 1" w:uiPriority="9" w:qFormat="1"/>
     <w:lsdException w:name="heading 2" w:semiHidden="1" w:uiPriority="9" w:unhideWhenUsed="1" w:qFormat="1"/>
@@ -2418,11 +3235,6 @@
     <w:lsdException w:name="List Table 5 Dark Accent 6" w:uiPriority="50"/>
     <w:lsdException w:name="List Table 6 Colorful Accent 6" w:uiPriority="51"/>
     <w:lsdException w:name="List Table 7 Colorful Accent 6" w:uiPriority="52"/>
-    <w:lsdException w:name="Mention" w:semiHidden="1" w:unhideWhenUsed="1"/>
-    <w:lsdException w:name="Smart Hyperlink" w:semiHidden="1" w:unhideWhenUsed="1"/>
-    <w:lsdException w:name="Hashtag" w:semiHidden="1" w:unhideWhenUsed="1"/>
-    <w:lsdException w:name="Unresolved Mention" w:semiHidden="1" w:unhideWhenUsed="1"/>
-    <w:lsdException w:name="Smart Link" w:semiHidden="1" w:unhideWhenUsed="1"/>
   </w:latentStyles>
   <w:style w:type="paragraph" w:default="1" w:styleId="Normal">
     <w:name w:val="Normal"/>
@@ -2854,12 +3666,9 @@
 </file>
 
 <file path=customXml/item1.xml><?xml version="1.0" encoding="utf-8"?>
-<?mso-contentType ?>
-<FormTemplates xmlns="http://schemas.microsoft.com/sharepoint/v3/contenttype/forms">
-  <Display>DocumentLibraryForm</Display>
-  <Edit>DocumentLibraryForm</Edit>
-  <New>DocumentLibraryForm</New>
-</FormTemplates>
+<p:properties xmlns:p="http://schemas.microsoft.com/office/2006/metadata/properties" xmlns:xsi="http://www.w3.org/2001/XMLSchema-instance" xmlns:pc="http://schemas.microsoft.com/office/infopath/2007/PartnerControls">
+  <documentManagement/>
+</p:properties>
 </file>
 
 <file path=customXml/item2.xml><?xml version="1.0" encoding="utf-8"?>
@@ -3080,15 +3889,19 @@
 </file>
 
 <file path=customXml/item3.xml><?xml version="1.0" encoding="utf-8"?>
-<p:properties xmlns:p="http://schemas.microsoft.com/office/2006/metadata/properties" xmlns:xsi="http://www.w3.org/2001/XMLSchema-instance" xmlns:pc="http://schemas.microsoft.com/office/infopath/2007/PartnerControls">
-  <documentManagement/>
-</p:properties>
+<?mso-contentType ?>
+<FormTemplates xmlns="http://schemas.microsoft.com/sharepoint/v3/contenttype/forms">
+  <Display>DocumentLibraryForm</Display>
+  <Edit>DocumentLibraryForm</Edit>
+  <New>DocumentLibraryForm</New>
+</FormTemplates>
 </file>
 
 <file path=customXml/itemProps1.xml><?xml version="1.0" encoding="utf-8"?>
-<ds:datastoreItem xmlns:ds="http://schemas.openxmlformats.org/officeDocument/2006/customXml" ds:itemID="{F875734A-3646-4DA6-9BAB-BA7B49CB8D40}">
+<ds:datastoreItem xmlns:ds="http://schemas.openxmlformats.org/officeDocument/2006/customXml" ds:itemID="{AF34AAA8-523C-405C-854C-FD411D9CFB1C}">
   <ds:schemaRefs>
-    <ds:schemaRef ds:uri="http://schemas.microsoft.com/sharepoint/v3/contenttype/forms"/>
+    <ds:schemaRef ds:uri="http://schemas.microsoft.com/office/2006/metadata/properties"/>
+    <ds:schemaRef ds:uri="http://schemas.microsoft.com/office/infopath/2007/PartnerControls"/>
   </ds:schemaRefs>
 </ds:datastoreItem>
 </file>
@@ -3113,18 +3926,9 @@
 </file>
 
 <file path=customXml/itemProps3.xml><?xml version="1.0" encoding="utf-8"?>
-<ds:datastoreItem xmlns:ds="http://schemas.openxmlformats.org/officeDocument/2006/customXml" ds:itemID="{AF34AAA8-523C-405C-854C-FD411D9CFB1C}">
+<ds:datastoreItem xmlns:ds="http://schemas.openxmlformats.org/officeDocument/2006/customXml" ds:itemID="{F875734A-3646-4DA6-9BAB-BA7B49CB8D40}">
   <ds:schemaRefs>
-    <ds:schemaRef ds:uri="http://schemas.microsoft.com/office/2006/metadata/properties"/>
-    <ds:schemaRef ds:uri="http://purl.org/dc/terms/"/>
-    <ds:schemaRef ds:uri="http://schemas.openxmlformats.org/package/2006/metadata/core-properties"/>
-    <ds:schemaRef ds:uri="http://schemas.microsoft.com/office/2006/documentManagement/types"/>
-    <ds:schemaRef ds:uri="59ee736d-edcd-4633-852b-d83595a65129"/>
-    <ds:schemaRef ds:uri="b0b3d8e4-93c1-4546-8d17-937f931f65ad"/>
-    <ds:schemaRef ds:uri="http://purl.org/dc/elements/1.1/"/>
-    <ds:schemaRef ds:uri="http://schemas.microsoft.com/office/infopath/2007/PartnerControls"/>
-    <ds:schemaRef ds:uri="http://www.w3.org/XML/1998/namespace"/>
-    <ds:schemaRef ds:uri="http://purl.org/dc/dcmitype/"/>
+    <ds:schemaRef ds:uri="http://schemas.microsoft.com/sharepoint/v3/contenttype/forms"/>
   </ds:schemaRefs>
 </ds:datastoreItem>
 </file>
</xml_diff>

<commit_message>
Added Final Review of Architectural Document
Added final Version of Architectural Package.

Note: After 6:35 pm at January 22, 2021; no peer has reply my request of review, so I'm uploading my final version only with the first review of Prof. Carlos Diaz
</commit_message>
<xml_diff>
--- a/V-Cycle Process/2.0 Architecture/SWAReviewCheckList.docx
+++ b/V-Cycle Process/2.0 Architecture/SWAReviewCheckList.docx
@@ -22,7 +22,7 @@
         <w:pStyle w:val="Heading2"/>
       </w:pPr>
       <w:r>
-        <w:t>Summary</w:t>
+        <w:t>Initial Review for Architectural Document</w:t>
       </w:r>
     </w:p>
     <w:tbl>
@@ -494,6 +494,505 @@
           <w:sz w:val="28"/>
           <w:szCs w:val="28"/>
         </w:rPr>
+      </w:pPr>
+    </w:p>
+    <w:p>
+      <w:pPr>
+        <w:pStyle w:val="Heading2"/>
+      </w:pPr>
+      <w:r>
+        <w:t>Update Architectural Document</w:t>
+      </w:r>
+    </w:p>
+    <w:tbl>
+      <w:tblPr>
+        <w:tblStyle w:val="TableGrid"/>
+        <w:tblW w:w="0" w:type="auto"/>
+        <w:tblLook w:val="04A0" w:firstRow="1" w:lastRow="0" w:firstColumn="1" w:lastColumn="0" w:noHBand="0" w:noVBand="1"/>
+      </w:tblPr>
+      <w:tblGrid>
+        <w:gridCol w:w="1838"/>
+        <w:gridCol w:w="4111"/>
+      </w:tblGrid>
+      <w:tr>
+        <w:tc>
+          <w:tcPr>
+            <w:tcW w:w="1838" w:type="dxa"/>
+          </w:tcPr>
+          <w:p>
+            <w:pPr>
+              <w:rPr>
+                <w:b/>
+                <w:bCs/>
+                <w:sz w:val="20"/>
+                <w:szCs w:val="28"/>
+              </w:rPr>
+            </w:pPr>
+            <w:r>
+              <w:rPr>
+                <w:b/>
+                <w:bCs/>
+                <w:sz w:val="20"/>
+                <w:szCs w:val="28"/>
+              </w:rPr>
+              <w:t>Date</w:t>
+            </w:r>
+          </w:p>
+        </w:tc>
+        <w:tc>
+          <w:tcPr>
+            <w:tcW w:w="4111" w:type="dxa"/>
+          </w:tcPr>
+          <w:p>
+            <w:pPr>
+              <w:rPr>
+                <w:sz w:val="16"/>
+              </w:rPr>
+            </w:pPr>
+            <w:r>
+              <w:rPr>
+                <w:sz w:val="16"/>
+              </w:rPr>
+              <w:t>22-01-2021</w:t>
+            </w:r>
+          </w:p>
+        </w:tc>
+      </w:tr>
+      <w:tr>
+        <w:tc>
+          <w:tcPr>
+            <w:tcW w:w="1838" w:type="dxa"/>
+          </w:tcPr>
+          <w:p>
+            <w:pPr>
+              <w:rPr>
+                <w:b/>
+                <w:bCs/>
+                <w:sz w:val="20"/>
+                <w:szCs w:val="28"/>
+              </w:rPr>
+            </w:pPr>
+            <w:r>
+              <w:rPr>
+                <w:b/>
+                <w:bCs/>
+                <w:sz w:val="20"/>
+                <w:szCs w:val="28"/>
+              </w:rPr>
+              <w:t>Effort</w:t>
+            </w:r>
+          </w:p>
+        </w:tc>
+        <w:tc>
+          <w:tcPr>
+            <w:tcW w:w="4111" w:type="dxa"/>
+          </w:tcPr>
+          <w:p>
+            <w:pPr>
+              <w:rPr>
+                <w:sz w:val="16"/>
+              </w:rPr>
+            </w:pPr>
+          </w:p>
+        </w:tc>
+      </w:tr>
+      <w:tr>
+        <w:tc>
+          <w:tcPr>
+            <w:tcW w:w="1838" w:type="dxa"/>
+          </w:tcPr>
+          <w:p>
+            <w:pPr>
+              <w:rPr>
+                <w:b/>
+                <w:bCs/>
+                <w:sz w:val="20"/>
+                <w:szCs w:val="28"/>
+              </w:rPr>
+            </w:pPr>
+            <w:r>
+              <w:rPr>
+                <w:b/>
+                <w:bCs/>
+                <w:sz w:val="20"/>
+                <w:szCs w:val="28"/>
+              </w:rPr>
+              <w:t>Room/Location</w:t>
+            </w:r>
+          </w:p>
+        </w:tc>
+        <w:tc>
+          <w:tcPr>
+            <w:tcW w:w="4111" w:type="dxa"/>
+          </w:tcPr>
+          <w:p>
+            <w:pPr>
+              <w:rPr>
+                <w:sz w:val="16"/>
+              </w:rPr>
+            </w:pPr>
+          </w:p>
+        </w:tc>
+      </w:tr>
+      <w:tr>
+        <w:tc>
+          <w:tcPr>
+            <w:tcW w:w="1838" w:type="dxa"/>
+          </w:tcPr>
+          <w:p>
+            <w:pPr>
+              <w:rPr>
+                <w:b/>
+                <w:bCs/>
+                <w:sz w:val="20"/>
+                <w:szCs w:val="28"/>
+              </w:rPr>
+            </w:pPr>
+            <w:r>
+              <w:rPr>
+                <w:b/>
+                <w:bCs/>
+                <w:sz w:val="20"/>
+                <w:szCs w:val="28"/>
+              </w:rPr>
+              <w:t>Review Status</w:t>
+            </w:r>
+          </w:p>
+        </w:tc>
+        <w:tc>
+          <w:tcPr>
+            <w:tcW w:w="4111" w:type="dxa"/>
+          </w:tcPr>
+          <w:p>
+            <w:pPr>
+              <w:rPr>
+                <w:sz w:val="16"/>
+              </w:rPr>
+            </w:pPr>
+            <w:r>
+              <w:rPr>
+                <w:sz w:val="16"/>
+              </w:rPr>
+              <w:t>Closed</w:t>
+            </w:r>
+          </w:p>
+        </w:tc>
+      </w:tr>
+      <w:tr>
+        <w:tc>
+          <w:tcPr>
+            <w:tcW w:w="1838" w:type="dxa"/>
+          </w:tcPr>
+          <w:p>
+            <w:pPr>
+              <w:rPr>
+                <w:b/>
+                <w:bCs/>
+                <w:sz w:val="20"/>
+                <w:szCs w:val="28"/>
+              </w:rPr>
+            </w:pPr>
+            <w:r>
+              <w:rPr>
+                <w:b/>
+                <w:bCs/>
+                <w:sz w:val="20"/>
+                <w:szCs w:val="28"/>
+              </w:rPr>
+              <w:t>Review name</w:t>
+            </w:r>
+          </w:p>
+        </w:tc>
+        <w:tc>
+          <w:tcPr>
+            <w:tcW w:w="4111" w:type="dxa"/>
+          </w:tcPr>
+          <w:p>
+            <w:pPr>
+              <w:rPr>
+                <w:sz w:val="16"/>
+              </w:rPr>
+            </w:pPr>
+            <w:r>
+              <w:rPr>
+                <w:sz w:val="16"/>
+              </w:rPr>
+              <w:t>SWA_template</w:t>
+            </w:r>
+            <w:r>
+              <w:rPr>
+                <w:sz w:val="16"/>
+              </w:rPr>
+              <w:t>.docx</w:t>
+            </w:r>
+          </w:p>
+        </w:tc>
+      </w:tr>
+      <w:tr>
+        <w:tc>
+          <w:tcPr>
+            <w:tcW w:w="1838" w:type="dxa"/>
+          </w:tcPr>
+          <w:p>
+            <w:pPr>
+              <w:rPr>
+                <w:b/>
+                <w:bCs/>
+                <w:sz w:val="20"/>
+                <w:szCs w:val="28"/>
+              </w:rPr>
+            </w:pPr>
+            <w:r>
+              <w:rPr>
+                <w:b/>
+                <w:bCs/>
+                <w:sz w:val="20"/>
+                <w:szCs w:val="28"/>
+              </w:rPr>
+              <w:t>Method</w:t>
+            </w:r>
+          </w:p>
+        </w:tc>
+        <w:tc>
+          <w:tcPr>
+            <w:tcW w:w="4111" w:type="dxa"/>
+          </w:tcPr>
+          <w:p>
+            <w:pPr>
+              <w:rPr>
+                <w:sz w:val="16"/>
+              </w:rPr>
+            </w:pPr>
+            <w:r>
+              <w:rPr>
+                <w:sz w:val="16"/>
+              </w:rPr>
+              <w:t>WT</w:t>
+            </w:r>
+          </w:p>
+        </w:tc>
+      </w:tr>
+      <w:tr>
+        <w:tc>
+          <w:tcPr>
+            <w:tcW w:w="1838" w:type="dxa"/>
+          </w:tcPr>
+          <w:p>
+            <w:pPr>
+              <w:rPr>
+                <w:b/>
+                <w:bCs/>
+                <w:sz w:val="20"/>
+                <w:szCs w:val="28"/>
+              </w:rPr>
+            </w:pPr>
+            <w:r>
+              <w:rPr>
+                <w:b/>
+                <w:bCs/>
+                <w:sz w:val="20"/>
+                <w:szCs w:val="28"/>
+              </w:rPr>
+              <w:t>Release</w:t>
+            </w:r>
+          </w:p>
+        </w:tc>
+        <w:tc>
+          <w:tcPr>
+            <w:tcW w:w="4111" w:type="dxa"/>
+          </w:tcPr>
+          <w:p>
+            <w:pPr>
+              <w:rPr>
+                <w:sz w:val="16"/>
+              </w:rPr>
+            </w:pPr>
+            <w:r>
+              <w:rPr>
+                <w:sz w:val="16"/>
+              </w:rPr>
+              <w:t>R2.1</w:t>
+            </w:r>
+          </w:p>
+        </w:tc>
+      </w:tr>
+      <w:tr>
+        <w:tc>
+          <w:tcPr>
+            <w:tcW w:w="1838" w:type="dxa"/>
+          </w:tcPr>
+          <w:p>
+            <w:pPr>
+              <w:rPr>
+                <w:b/>
+                <w:bCs/>
+                <w:sz w:val="20"/>
+                <w:szCs w:val="28"/>
+              </w:rPr>
+            </w:pPr>
+            <w:r>
+              <w:rPr>
+                <w:b/>
+                <w:bCs/>
+                <w:sz w:val="20"/>
+                <w:szCs w:val="28"/>
+              </w:rPr>
+              <w:t>Responsible</w:t>
+            </w:r>
+          </w:p>
+        </w:tc>
+        <w:tc>
+          <w:tcPr>
+            <w:tcW w:w="4111" w:type="dxa"/>
+          </w:tcPr>
+          <w:p>
+            <w:pPr>
+              <w:rPr>
+                <w:sz w:val="16"/>
+              </w:rPr>
+            </w:pPr>
+            <w:r>
+              <w:rPr>
+                <w:sz w:val="16"/>
+              </w:rPr>
+              <w:t xml:space="preserve">No Final Review because at Friday January 22, 2021 </w:t>
+            </w:r>
+            <w:r>
+              <w:rPr>
+                <w:sz w:val="16"/>
+              </w:rPr>
+              <w:t xml:space="preserve">at 6:35 pm, </w:t>
+            </w:r>
+            <w:bookmarkStart w:id="0" w:name="_GoBack"/>
+            <w:bookmarkEnd w:id="0"/>
+            <w:r>
+              <w:rPr>
+                <w:sz w:val="16"/>
+              </w:rPr>
+              <w:t>no peer has reply to the review request.</w:t>
+            </w:r>
+          </w:p>
+        </w:tc>
+      </w:tr>
+      <w:tr>
+        <w:tc>
+          <w:tcPr>
+            <w:tcW w:w="1838" w:type="dxa"/>
+          </w:tcPr>
+          <w:p>
+            <w:pPr>
+              <w:rPr>
+                <w:b/>
+                <w:bCs/>
+                <w:sz w:val="20"/>
+                <w:szCs w:val="28"/>
+              </w:rPr>
+            </w:pPr>
+            <w:r>
+              <w:rPr>
+                <w:b/>
+                <w:bCs/>
+                <w:sz w:val="20"/>
+                <w:szCs w:val="28"/>
+              </w:rPr>
+              <w:t>Project</w:t>
+            </w:r>
+          </w:p>
+        </w:tc>
+        <w:tc>
+          <w:tcPr>
+            <w:tcW w:w="4111" w:type="dxa"/>
+          </w:tcPr>
+          <w:p>
+            <w:pPr>
+              <w:rPr>
+                <w:sz w:val="16"/>
+              </w:rPr>
+            </w:pPr>
+            <w:r>
+              <w:rPr>
+                <w:sz w:val="16"/>
+              </w:rPr>
+              <w:t>Door Control Module</w:t>
+            </w:r>
+          </w:p>
+        </w:tc>
+      </w:tr>
+      <w:tr>
+        <w:tc>
+          <w:tcPr>
+            <w:tcW w:w="1838" w:type="dxa"/>
+          </w:tcPr>
+          <w:p>
+            <w:pPr>
+              <w:rPr>
+                <w:b/>
+                <w:bCs/>
+                <w:sz w:val="20"/>
+                <w:szCs w:val="28"/>
+              </w:rPr>
+            </w:pPr>
+            <w:r>
+              <w:rPr>
+                <w:b/>
+                <w:bCs/>
+                <w:sz w:val="20"/>
+                <w:szCs w:val="28"/>
+              </w:rPr>
+              <w:t>Reason of Review</w:t>
+            </w:r>
+          </w:p>
+        </w:tc>
+        <w:tc>
+          <w:tcPr>
+            <w:tcW w:w="4111" w:type="dxa"/>
+          </w:tcPr>
+          <w:p>
+            <w:pPr>
+              <w:rPr>
+                <w:sz w:val="16"/>
+              </w:rPr>
+            </w:pPr>
+            <w:r>
+              <w:rPr>
+                <w:sz w:val="16"/>
+              </w:rPr>
+              <w:t>Fix open comments from previous review.</w:t>
+            </w:r>
+          </w:p>
+        </w:tc>
+      </w:tr>
+    </w:tbl>
+    <w:p>
+      <w:pPr>
+        <w:rPr>
+          <w:sz w:val="28"/>
+          <w:szCs w:val="28"/>
+        </w:rPr>
+      </w:pPr>
+    </w:p>
+    <w:p>
+      <w:pPr>
+        <w:rPr>
+          <w:sz w:val="28"/>
+          <w:szCs w:val="28"/>
+        </w:rPr>
+      </w:pPr>
+    </w:p>
+    <w:p>
+      <w:pPr>
+        <w:rPr>
+          <w:sz w:val="28"/>
+          <w:szCs w:val="28"/>
+        </w:rPr>
+      </w:pPr>
+    </w:p>
+    <w:p>
+      <w:pPr>
+        <w:rPr>
+          <w:sz w:val="28"/>
+          <w:szCs w:val="28"/>
+        </w:rPr>
         <w:sectPr>
           <w:pgSz w:w="12240" w:h="15840"/>
           <w:pgMar w:top="1440" w:right="1440" w:bottom="1440" w:left="1440" w:header="708" w:footer="708" w:gutter="0"/>
@@ -501,6 +1000,62 @@
           <w:docGrid w:linePitch="360"/>
         </w:sectPr>
       </w:pPr>
+      <w:r>
+        <w:rPr>
+          <w:noProof/>
+          <w:sz w:val="28"/>
+          <w:szCs w:val="28"/>
+          <w:lang w:val="es-MX" w:eastAsia="es-MX"/>
+        </w:rPr>
+        <w:drawing>
+          <wp:inline distT="0" distB="0" distL="0" distR="0" wp14:anchorId="6E2628E2" wp14:editId="75C3049E">
+            <wp:extent cx="5943600" cy="2114550"/>
+            <wp:effectExtent l="0" t="0" r="0" b="0"/>
+            <wp:docPr id="1" name="Picture 1" descr="C:\Users\ssalazar\Pictures\Screenpresso\2021-01-22_18h35_16.png"/>
+            <wp:cNvGraphicFramePr>
+              <a:graphicFrameLocks xmlns:a="http://schemas.openxmlformats.org/drawingml/2006/main" noChangeAspect="1"/>
+            </wp:cNvGraphicFramePr>
+            <a:graphic xmlns:a="http://schemas.openxmlformats.org/drawingml/2006/main">
+              <a:graphicData uri="http://schemas.openxmlformats.org/drawingml/2006/picture">
+                <pic:pic xmlns:pic="http://schemas.openxmlformats.org/drawingml/2006/picture">
+                  <pic:nvPicPr>
+                    <pic:cNvPr id="0" name="Picture 1" descr="C:\Users\ssalazar\Pictures\Screenpresso\2021-01-22_18h35_16.png"/>
+                    <pic:cNvPicPr>
+                      <a:picLocks noChangeAspect="1" noChangeArrowheads="1"/>
+                    </pic:cNvPicPr>
+                  </pic:nvPicPr>
+                  <pic:blipFill>
+                    <a:blip r:embed="rId8" cstate="print">
+                      <a:extLst>
+                        <a:ext uri="{28A0092B-C50C-407E-A947-70E740481C1C}">
+                          <a14:useLocalDpi xmlns:a14="http://schemas.microsoft.com/office/drawing/2010/main" val="0"/>
+                        </a:ext>
+                      </a:extLst>
+                    </a:blip>
+                    <a:srcRect/>
+                    <a:stretch>
+                      <a:fillRect/>
+                    </a:stretch>
+                  </pic:blipFill>
+                  <pic:spPr bwMode="auto">
+                    <a:xfrm>
+                      <a:off x="0" y="0"/>
+                      <a:ext cx="5943600" cy="2114550"/>
+                    </a:xfrm>
+                    <a:prstGeom prst="rect">
+                      <a:avLst/>
+                    </a:prstGeom>
+                    <a:noFill/>
+                    <a:ln>
+                      <a:noFill/>
+                    </a:ln>
+                  </pic:spPr>
+                </pic:pic>
+              </a:graphicData>
+            </a:graphic>
+          </wp:inline>
+        </w:drawing>
+      </w:r>
     </w:p>
     <w:p>
       <w:pPr>
@@ -513,7 +1068,7 @@
     </w:p>
     <w:tbl>
       <w:tblPr>
-        <w:tblW w:w="14170" w:type="dxa"/>
+        <w:tblW w:w="13036" w:type="dxa"/>
         <w:tblBorders>
           <w:top w:val="single" w:sz="4" w:space="0" w:color="auto"/>
           <w:left w:val="single" w:sz="4" w:space="0" w:color="auto"/>
@@ -527,11 +1082,11 @@
       </w:tblPr>
       <w:tblGrid>
         <w:gridCol w:w="704"/>
-        <w:gridCol w:w="1134"/>
-        <w:gridCol w:w="6095"/>
+        <w:gridCol w:w="1276"/>
+        <w:gridCol w:w="5953"/>
         <w:gridCol w:w="1560"/>
         <w:gridCol w:w="2126"/>
-        <w:gridCol w:w="2551"/>
+        <w:gridCol w:w="1417"/>
       </w:tblGrid>
       <w:tr>
         <w:tc>
@@ -555,7 +1110,7 @@
         </w:tc>
         <w:tc>
           <w:tcPr>
-            <w:tcW w:w="1134" w:type="dxa"/>
+            <w:tcW w:w="1276" w:type="dxa"/>
             <w:shd w:val="clear" w:color="auto" w:fill="auto"/>
           </w:tcPr>
           <w:p>
@@ -574,7 +1129,7 @@
         </w:tc>
         <w:tc>
           <w:tcPr>
-            <w:tcW w:w="6095" w:type="dxa"/>
+            <w:tcW w:w="5953" w:type="dxa"/>
             <w:shd w:val="clear" w:color="auto" w:fill="auto"/>
           </w:tcPr>
           <w:p>
@@ -653,7 +1208,7 @@
         </w:tc>
         <w:tc>
           <w:tcPr>
-            <w:tcW w:w="2551" w:type="dxa"/>
+            <w:tcW w:w="1417" w:type="dxa"/>
             <w:shd w:val="clear" w:color="auto" w:fill="auto"/>
           </w:tcPr>
           <w:p>
@@ -683,6 +1238,7 @@
           <w:tcPr>
             <w:tcW w:w="704" w:type="dxa"/>
             <w:shd w:val="clear" w:color="auto" w:fill="auto"/>
+            <w:vAlign w:val="center"/>
           </w:tcPr>
           <w:p>
             <w:r>
@@ -692,15 +1248,17 @@
         </w:tc>
         <w:tc>
           <w:tcPr>
-            <w:tcW w:w="1134" w:type="dxa"/>
-            <w:shd w:val="clear" w:color="auto" w:fill="auto"/>
+            <w:tcW w:w="1276" w:type="dxa"/>
+            <w:shd w:val="clear" w:color="auto" w:fill="auto"/>
+            <w:vAlign w:val="center"/>
           </w:tcPr>
           <w:p/>
         </w:tc>
         <w:tc>
           <w:tcPr>
-            <w:tcW w:w="6095" w:type="dxa"/>
-            <w:shd w:val="clear" w:color="auto" w:fill="auto"/>
+            <w:tcW w:w="5953" w:type="dxa"/>
+            <w:shd w:val="clear" w:color="auto" w:fill="auto"/>
+            <w:vAlign w:val="center"/>
           </w:tcPr>
           <w:p>
             <w:pPr>
@@ -746,6 +1304,7 @@
           <w:tcPr>
             <w:tcW w:w="1560" w:type="dxa"/>
             <w:shd w:val="clear" w:color="auto" w:fill="auto"/>
+            <w:vAlign w:val="center"/>
           </w:tcPr>
           <w:p>
             <w:pPr>
@@ -767,25 +1326,21 @@
           <w:tcPr>
             <w:tcW w:w="2126" w:type="dxa"/>
             <w:shd w:val="clear" w:color="auto" w:fill="auto"/>
-          </w:tcPr>
-          <w:p>
-            <w:pPr>
-              <w:rPr>
-                <w:lang w:val="es-MX"/>
-              </w:rPr>
-            </w:pPr>
-            <w:r>
-              <w:rPr>
-                <w:lang w:val="es-MX"/>
-              </w:rPr>
-              <w:t>Shiomar Salazar / 2021-01-22</w:t>
-            </w:r>
-          </w:p>
-        </w:tc>
-        <w:tc>
-          <w:tcPr>
-            <w:tcW w:w="2551" w:type="dxa"/>
-            <w:shd w:val="clear" w:color="auto" w:fill="auto"/>
+            <w:vAlign w:val="center"/>
+          </w:tcPr>
+          <w:p>
+            <w:pPr>
+              <w:rPr>
+                <w:lang w:val="es-MX"/>
+              </w:rPr>
+            </w:pPr>
+          </w:p>
+        </w:tc>
+        <w:tc>
+          <w:tcPr>
+            <w:tcW w:w="1417" w:type="dxa"/>
+            <w:shd w:val="clear" w:color="auto" w:fill="auto"/>
+            <w:vAlign w:val="center"/>
           </w:tcPr>
           <w:p>
             <w:pPr>
@@ -801,6 +1356,7 @@
           <w:tcPr>
             <w:tcW w:w="704" w:type="dxa"/>
             <w:shd w:val="clear" w:color="auto" w:fill="auto"/>
+            <w:vAlign w:val="center"/>
           </w:tcPr>
           <w:p>
             <w:r>
@@ -810,15 +1366,17 @@
         </w:tc>
         <w:tc>
           <w:tcPr>
-            <w:tcW w:w="1134" w:type="dxa"/>
-            <w:shd w:val="clear" w:color="auto" w:fill="auto"/>
+            <w:tcW w:w="1276" w:type="dxa"/>
+            <w:shd w:val="clear" w:color="auto" w:fill="auto"/>
+            <w:vAlign w:val="center"/>
           </w:tcPr>
           <w:p/>
         </w:tc>
         <w:tc>
           <w:tcPr>
-            <w:tcW w:w="6095" w:type="dxa"/>
-            <w:shd w:val="clear" w:color="auto" w:fill="auto"/>
+            <w:tcW w:w="5953" w:type="dxa"/>
+            <w:shd w:val="clear" w:color="auto" w:fill="auto"/>
+            <w:vAlign w:val="center"/>
           </w:tcPr>
           <w:p>
             <w:pPr>
@@ -844,12 +1402,30 @@
               </w:rPr>
               <w:t xml:space="preserve">y </w:t>
             </w:r>
+            <w:r>
+              <w:rPr>
+                <w:lang w:val="es-MX"/>
+              </w:rPr>
+              <w:t>Físico</w:t>
+            </w:r>
+            <w:r>
+              <w:rPr>
+                <w:lang w:val="es-MX"/>
+              </w:rPr>
+              <w:t xml:space="preserve"> </w:t>
+            </w:r>
+            <w:r>
+              <w:rPr>
+                <w:lang w:val="es-MX"/>
+              </w:rPr>
+              <w:t xml:space="preserve">en el </w:t>
+            </w:r>
             <w:proofErr w:type="spellStart"/>
             <w:r>
               <w:rPr>
                 <w:lang w:val="es-MX"/>
               </w:rPr>
-              <w:t>Fisico</w:t>
+              <w:t>Door</w:t>
             </w:r>
             <w:proofErr w:type="spellEnd"/>
             <w:r>
@@ -858,38 +1434,18 @@
               </w:rPr>
               <w:t xml:space="preserve"> </w:t>
             </w:r>
-            <w:r>
-              <w:rPr>
-                <w:lang w:val="es-MX"/>
-              </w:rPr>
-              <w:t xml:space="preserve">en el </w:t>
-            </w:r>
             <w:proofErr w:type="spellStart"/>
             <w:r>
               <w:rPr>
                 <w:lang w:val="es-MX"/>
               </w:rPr>
-              <w:t>Door</w:t>
+              <w:t>Locking</w:t>
             </w:r>
             <w:proofErr w:type="spellEnd"/>
             <w:r>
               <w:rPr>
                 <w:lang w:val="es-MX"/>
               </w:rPr>
-              <w:t xml:space="preserve"> </w:t>
-            </w:r>
-            <w:proofErr w:type="spellStart"/>
-            <w:r>
-              <w:rPr>
-                <w:lang w:val="es-MX"/>
-              </w:rPr>
-              <w:t>Locking</w:t>
-            </w:r>
-            <w:proofErr w:type="spellEnd"/>
-            <w:r>
-              <w:rPr>
-                <w:lang w:val="es-MX"/>
-              </w:rPr>
               <w:t>.</w:t>
             </w:r>
           </w:p>
@@ -898,6 +1454,7 @@
           <w:tcPr>
             <w:tcW w:w="1560" w:type="dxa"/>
             <w:shd w:val="clear" w:color="auto" w:fill="auto"/>
+            <w:vAlign w:val="center"/>
           </w:tcPr>
           <w:p>
             <w:pPr>
@@ -917,6 +1474,7 @@
           <w:tcPr>
             <w:tcW w:w="2126" w:type="dxa"/>
             <w:shd w:val="clear" w:color="auto" w:fill="auto"/>
+            <w:vAlign w:val="center"/>
           </w:tcPr>
           <w:p>
             <w:pPr>
@@ -934,15 +1492,22 @@
         </w:tc>
         <w:tc>
           <w:tcPr>
-            <w:tcW w:w="2551" w:type="dxa"/>
-            <w:shd w:val="clear" w:color="auto" w:fill="auto"/>
-          </w:tcPr>
-          <w:p>
-            <w:pPr>
-              <w:rPr>
-                <w:lang w:val="es-MX"/>
-              </w:rPr>
-            </w:pPr>
+            <w:tcW w:w="1417" w:type="dxa"/>
+            <w:shd w:val="clear" w:color="auto" w:fill="auto"/>
+            <w:vAlign w:val="center"/>
+          </w:tcPr>
+          <w:p>
+            <w:pPr>
+              <w:rPr>
+                <w:lang w:val="es-MX"/>
+              </w:rPr>
+            </w:pPr>
+            <w:r>
+              <w:rPr>
+                <w:lang w:val="es-MX"/>
+              </w:rPr>
+              <w:t>Shiomar S. / 22-01-2021</w:t>
+            </w:r>
           </w:p>
         </w:tc>
       </w:tr>
@@ -951,6 +1516,7 @@
           <w:tcPr>
             <w:tcW w:w="704" w:type="dxa"/>
             <w:shd w:val="clear" w:color="auto" w:fill="auto"/>
+            <w:vAlign w:val="center"/>
           </w:tcPr>
           <w:p>
             <w:r>
@@ -960,15 +1526,17 @@
         </w:tc>
         <w:tc>
           <w:tcPr>
-            <w:tcW w:w="1134" w:type="dxa"/>
-            <w:shd w:val="clear" w:color="auto" w:fill="auto"/>
+            <w:tcW w:w="1276" w:type="dxa"/>
+            <w:shd w:val="clear" w:color="auto" w:fill="auto"/>
+            <w:vAlign w:val="center"/>
           </w:tcPr>
           <w:p/>
         </w:tc>
         <w:tc>
           <w:tcPr>
-            <w:tcW w:w="6095" w:type="dxa"/>
-            <w:shd w:val="clear" w:color="auto" w:fill="auto"/>
+            <w:tcW w:w="5953" w:type="dxa"/>
+            <w:shd w:val="clear" w:color="auto" w:fill="auto"/>
+            <w:vAlign w:val="center"/>
           </w:tcPr>
           <w:p>
             <w:pPr>
@@ -1017,6 +1585,7 @@
           <w:tcPr>
             <w:tcW w:w="1560" w:type="dxa"/>
             <w:shd w:val="clear" w:color="auto" w:fill="auto"/>
+            <w:vAlign w:val="center"/>
           </w:tcPr>
           <w:p>
             <w:pPr>
@@ -1036,6 +1605,7 @@
           <w:tcPr>
             <w:tcW w:w="2126" w:type="dxa"/>
             <w:shd w:val="clear" w:color="auto" w:fill="auto"/>
+            <w:vAlign w:val="center"/>
           </w:tcPr>
           <w:p>
             <w:pPr>
@@ -1053,15 +1623,22 @@
         </w:tc>
         <w:tc>
           <w:tcPr>
-            <w:tcW w:w="2551" w:type="dxa"/>
-            <w:shd w:val="clear" w:color="auto" w:fill="auto"/>
-          </w:tcPr>
-          <w:p>
-            <w:pPr>
-              <w:rPr>
-                <w:lang w:val="es-MX"/>
-              </w:rPr>
-            </w:pPr>
+            <w:tcW w:w="1417" w:type="dxa"/>
+            <w:shd w:val="clear" w:color="auto" w:fill="auto"/>
+            <w:vAlign w:val="center"/>
+          </w:tcPr>
+          <w:p>
+            <w:pPr>
+              <w:rPr>
+                <w:lang w:val="es-MX"/>
+              </w:rPr>
+            </w:pPr>
+            <w:r>
+              <w:rPr>
+                <w:lang w:val="es-MX"/>
+              </w:rPr>
+              <w:t>Shiomar S. / 22-01-2021</w:t>
+            </w:r>
           </w:p>
         </w:tc>
       </w:tr>
@@ -1070,24 +1647,41 @@
           <w:tcPr>
             <w:tcW w:w="704" w:type="dxa"/>
             <w:shd w:val="clear" w:color="auto" w:fill="auto"/>
-          </w:tcPr>
-          <w:p>
-            <w:r>
+            <w:vAlign w:val="center"/>
+          </w:tcPr>
+          <w:p>
+            <w:pPr>
+              <w:rPr>
+                <w:lang w:val="es-MX"/>
+              </w:rPr>
+            </w:pPr>
+            <w:r>
+              <w:rPr>
+                <w:lang w:val="es-MX"/>
+              </w:rPr>
               <w:t>4</w:t>
             </w:r>
           </w:p>
         </w:tc>
         <w:tc>
           <w:tcPr>
-            <w:tcW w:w="1134" w:type="dxa"/>
-            <w:shd w:val="clear" w:color="auto" w:fill="auto"/>
-          </w:tcPr>
-          <w:p/>
-        </w:tc>
-        <w:tc>
-          <w:tcPr>
-            <w:tcW w:w="6095" w:type="dxa"/>
-            <w:shd w:val="clear" w:color="auto" w:fill="auto"/>
+            <w:tcW w:w="1276" w:type="dxa"/>
+            <w:shd w:val="clear" w:color="auto" w:fill="auto"/>
+            <w:vAlign w:val="center"/>
+          </w:tcPr>
+          <w:p>
+            <w:pPr>
+              <w:rPr>
+                <w:lang w:val="es-MX"/>
+              </w:rPr>
+            </w:pPr>
+          </w:p>
+        </w:tc>
+        <w:tc>
+          <w:tcPr>
+            <w:tcW w:w="5953" w:type="dxa"/>
+            <w:shd w:val="clear" w:color="auto" w:fill="auto"/>
+            <w:vAlign w:val="center"/>
           </w:tcPr>
           <w:p>
             <w:pPr>
@@ -1125,6 +1719,7 @@
           <w:tcPr>
             <w:tcW w:w="1560" w:type="dxa"/>
             <w:shd w:val="clear" w:color="auto" w:fill="auto"/>
+            <w:vAlign w:val="center"/>
           </w:tcPr>
           <w:p>
             <w:pPr>
@@ -1144,6 +1739,7 @@
           <w:tcPr>
             <w:tcW w:w="2126" w:type="dxa"/>
             <w:shd w:val="clear" w:color="auto" w:fill="auto"/>
+            <w:vAlign w:val="center"/>
           </w:tcPr>
           <w:p>
             <w:pPr>
@@ -1161,15 +1757,22 @@
         </w:tc>
         <w:tc>
           <w:tcPr>
-            <w:tcW w:w="2551" w:type="dxa"/>
-            <w:shd w:val="clear" w:color="auto" w:fill="auto"/>
-          </w:tcPr>
-          <w:p>
-            <w:pPr>
-              <w:rPr>
-                <w:lang w:val="es-MX"/>
-              </w:rPr>
-            </w:pPr>
+            <w:tcW w:w="1417" w:type="dxa"/>
+            <w:shd w:val="clear" w:color="auto" w:fill="auto"/>
+            <w:vAlign w:val="center"/>
+          </w:tcPr>
+          <w:p>
+            <w:pPr>
+              <w:rPr>
+                <w:lang w:val="es-MX"/>
+              </w:rPr>
+            </w:pPr>
+            <w:r>
+              <w:rPr>
+                <w:lang w:val="es-MX"/>
+              </w:rPr>
+              <w:t>Shiomar S. / 22-01-2021</w:t>
+            </w:r>
           </w:p>
         </w:tc>
       </w:tr>
@@ -1178,40 +1781,76 @@
           <w:tcPr>
             <w:tcW w:w="704" w:type="dxa"/>
             <w:shd w:val="clear" w:color="auto" w:fill="auto"/>
-          </w:tcPr>
-          <w:p>
-            <w:r>
+            <w:vAlign w:val="center"/>
+          </w:tcPr>
+          <w:p>
+            <w:pPr>
+              <w:rPr>
+                <w:lang w:val="es-MX"/>
+              </w:rPr>
+            </w:pPr>
+            <w:r>
+              <w:rPr>
+                <w:lang w:val="es-MX"/>
+              </w:rPr>
               <w:t>5</w:t>
             </w:r>
           </w:p>
         </w:tc>
         <w:tc>
           <w:tcPr>
-            <w:tcW w:w="1134" w:type="dxa"/>
-            <w:shd w:val="clear" w:color="auto" w:fill="auto"/>
-          </w:tcPr>
-          <w:p/>
-        </w:tc>
-        <w:tc>
-          <w:tcPr>
-            <w:tcW w:w="6095" w:type="dxa"/>
-            <w:shd w:val="clear" w:color="auto" w:fill="auto"/>
-          </w:tcPr>
-          <w:p>
-            <w:proofErr w:type="spellStart"/>
-            <w:r>
-              <w:t>Checar</w:t>
-            </w:r>
-            <w:proofErr w:type="spellEnd"/>
-            <w:r>
-              <w:t xml:space="preserve"> errors </w:t>
-            </w:r>
-            <w:proofErr w:type="spellStart"/>
-            <w:r>
-              <w:t>ortograficos</w:t>
-            </w:r>
-            <w:proofErr w:type="spellEnd"/>
-            <w:r>
+            <w:tcW w:w="1276" w:type="dxa"/>
+            <w:shd w:val="clear" w:color="auto" w:fill="auto"/>
+            <w:vAlign w:val="center"/>
+          </w:tcPr>
+          <w:p>
+            <w:pPr>
+              <w:rPr>
+                <w:lang w:val="es-MX"/>
+              </w:rPr>
+            </w:pPr>
+          </w:p>
+        </w:tc>
+        <w:tc>
+          <w:tcPr>
+            <w:tcW w:w="5953" w:type="dxa"/>
+            <w:shd w:val="clear" w:color="auto" w:fill="auto"/>
+            <w:vAlign w:val="center"/>
+          </w:tcPr>
+          <w:p>
+            <w:pPr>
+              <w:rPr>
+                <w:lang w:val="es-MX"/>
+              </w:rPr>
+            </w:pPr>
+            <w:r>
+              <w:rPr>
+                <w:lang w:val="es-MX"/>
+              </w:rPr>
+              <w:t xml:space="preserve">Checar </w:t>
+            </w:r>
+            <w:r>
+              <w:rPr>
+                <w:lang w:val="es-MX"/>
+              </w:rPr>
+              <w:t>errores</w:t>
+            </w:r>
+            <w:r>
+              <w:rPr>
+                <w:lang w:val="es-MX"/>
+              </w:rPr>
+              <w:t xml:space="preserve"> </w:t>
+            </w:r>
+            <w:r>
+              <w:rPr>
+                <w:lang w:val="es-MX"/>
+              </w:rPr>
+              <w:t>ortográficos</w:t>
+            </w:r>
+            <w:r>
+              <w:rPr>
+                <w:lang w:val="es-MX"/>
+              </w:rPr>
               <w:t>.</w:t>
             </w:r>
           </w:p>
@@ -1220,8 +1859,14 @@
           <w:tcPr>
             <w:tcW w:w="1560" w:type="dxa"/>
             <w:shd w:val="clear" w:color="auto" w:fill="auto"/>
-          </w:tcPr>
-          <w:p>
+            <w:vAlign w:val="center"/>
+          </w:tcPr>
+          <w:p>
+            <w:pPr>
+              <w:rPr>
+                <w:lang w:val="es-MX"/>
+              </w:rPr>
+            </w:pPr>
             <w:r>
               <w:rPr>
                 <w:lang w:val="es-MX"/>
@@ -1234,6 +1879,7 @@
           <w:tcPr>
             <w:tcW w:w="2126" w:type="dxa"/>
             <w:shd w:val="clear" w:color="auto" w:fill="auto"/>
+            <w:vAlign w:val="center"/>
           </w:tcPr>
           <w:p>
             <w:r>
@@ -1246,10 +1892,18 @@
         </w:tc>
         <w:tc>
           <w:tcPr>
-            <w:tcW w:w="2551" w:type="dxa"/>
-            <w:shd w:val="clear" w:color="auto" w:fill="auto"/>
-          </w:tcPr>
-          <w:p/>
+            <w:tcW w:w="1417" w:type="dxa"/>
+            <w:shd w:val="clear" w:color="auto" w:fill="auto"/>
+            <w:vAlign w:val="center"/>
+          </w:tcPr>
+          <w:p>
+            <w:r>
+              <w:rPr>
+                <w:lang w:val="es-MX"/>
+              </w:rPr>
+              <w:t>Shiomar S. / 22-01-2021</w:t>
+            </w:r>
+          </w:p>
         </w:tc>
       </w:tr>
       <w:tr>
@@ -1257,6 +1911,7 @@
           <w:tcPr>
             <w:tcW w:w="704" w:type="dxa"/>
             <w:shd w:val="clear" w:color="auto" w:fill="auto"/>
+            <w:vAlign w:val="center"/>
           </w:tcPr>
           <w:p>
             <w:r>
@@ -1266,15 +1921,17 @@
         </w:tc>
         <w:tc>
           <w:tcPr>
-            <w:tcW w:w="1134" w:type="dxa"/>
-            <w:shd w:val="clear" w:color="auto" w:fill="auto"/>
+            <w:tcW w:w="1276" w:type="dxa"/>
+            <w:shd w:val="clear" w:color="auto" w:fill="auto"/>
+            <w:vAlign w:val="center"/>
           </w:tcPr>
           <w:p/>
         </w:tc>
         <w:tc>
           <w:tcPr>
-            <w:tcW w:w="6095" w:type="dxa"/>
-            <w:shd w:val="clear" w:color="auto" w:fill="auto"/>
+            <w:tcW w:w="5953" w:type="dxa"/>
+            <w:shd w:val="clear" w:color="auto" w:fill="auto"/>
+            <w:vAlign w:val="center"/>
           </w:tcPr>
           <w:p>
             <w:pPr>
@@ -1320,6 +1977,7 @@
           <w:tcPr>
             <w:tcW w:w="1560" w:type="dxa"/>
             <w:shd w:val="clear" w:color="auto" w:fill="auto"/>
+            <w:vAlign w:val="center"/>
           </w:tcPr>
           <w:p>
             <w:pPr>
@@ -1339,6 +1997,7 @@
           <w:tcPr>
             <w:tcW w:w="2126" w:type="dxa"/>
             <w:shd w:val="clear" w:color="auto" w:fill="auto"/>
+            <w:vAlign w:val="center"/>
           </w:tcPr>
           <w:p>
             <w:pPr>
@@ -1356,15 +2015,22 @@
         </w:tc>
         <w:tc>
           <w:tcPr>
-            <w:tcW w:w="2551" w:type="dxa"/>
-            <w:shd w:val="clear" w:color="auto" w:fill="auto"/>
-          </w:tcPr>
-          <w:p>
-            <w:pPr>
-              <w:rPr>
-                <w:lang w:val="es-MX"/>
-              </w:rPr>
-            </w:pPr>
+            <w:tcW w:w="1417" w:type="dxa"/>
+            <w:shd w:val="clear" w:color="auto" w:fill="auto"/>
+            <w:vAlign w:val="center"/>
+          </w:tcPr>
+          <w:p>
+            <w:pPr>
+              <w:rPr>
+                <w:lang w:val="es-MX"/>
+              </w:rPr>
+            </w:pPr>
+            <w:r>
+              <w:rPr>
+                <w:lang w:val="es-MX"/>
+              </w:rPr>
+              <w:t>Shiomar S. / 22-01-2021</w:t>
+            </w:r>
           </w:p>
         </w:tc>
       </w:tr>
@@ -1373,6 +2039,7 @@
           <w:tcPr>
             <w:tcW w:w="704" w:type="dxa"/>
             <w:shd w:val="clear" w:color="auto" w:fill="auto"/>
+            <w:vAlign w:val="center"/>
           </w:tcPr>
           <w:p>
             <w:r>
@@ -1382,15 +2049,17 @@
         </w:tc>
         <w:tc>
           <w:tcPr>
-            <w:tcW w:w="1134" w:type="dxa"/>
-            <w:shd w:val="clear" w:color="auto" w:fill="auto"/>
+            <w:tcW w:w="1276" w:type="dxa"/>
+            <w:shd w:val="clear" w:color="auto" w:fill="auto"/>
+            <w:vAlign w:val="center"/>
           </w:tcPr>
           <w:p/>
         </w:tc>
         <w:tc>
           <w:tcPr>
-            <w:tcW w:w="6095" w:type="dxa"/>
-            <w:shd w:val="clear" w:color="auto" w:fill="auto"/>
+            <w:tcW w:w="5953" w:type="dxa"/>
+            <w:shd w:val="clear" w:color="auto" w:fill="auto"/>
+            <w:vAlign w:val="center"/>
           </w:tcPr>
           <w:p>
             <w:pPr>
@@ -1410,19 +2079,17 @@
               </w:rPr>
               <w:t xml:space="preserve">ecuencia </w:t>
             </w:r>
-            <w:proofErr w:type="spellStart"/>
-            <w:r>
-              <w:rPr>
-                <w:lang w:val="es-MX"/>
-              </w:rPr>
-              <w:t>Fisicavalores</w:t>
-            </w:r>
-            <w:proofErr w:type="spellEnd"/>
-            <w:r>
-              <w:rPr>
-                <w:lang w:val="es-MX"/>
-              </w:rPr>
-              <w:t xml:space="preserve"> de los argumentos.</w:t>
+            <w:r>
+              <w:rPr>
+                <w:lang w:val="es-MX"/>
+              </w:rPr>
+              <w:t>Física</w:t>
+            </w:r>
+            <w:r>
+              <w:rPr>
+                <w:lang w:val="es-MX"/>
+              </w:rPr>
+              <w:t>, valores de los argumentos.</w:t>
             </w:r>
           </w:p>
         </w:tc>
@@ -1430,6 +2097,7 @@
           <w:tcPr>
             <w:tcW w:w="1560" w:type="dxa"/>
             <w:shd w:val="clear" w:color="auto" w:fill="auto"/>
+            <w:vAlign w:val="center"/>
           </w:tcPr>
           <w:p>
             <w:pPr>
@@ -1449,6 +2117,7 @@
           <w:tcPr>
             <w:tcW w:w="2126" w:type="dxa"/>
             <w:shd w:val="clear" w:color="auto" w:fill="auto"/>
+            <w:vAlign w:val="center"/>
           </w:tcPr>
           <w:p>
             <w:pPr>
@@ -1466,15 +2135,22 @@
         </w:tc>
         <w:tc>
           <w:tcPr>
-            <w:tcW w:w="2551" w:type="dxa"/>
-            <w:shd w:val="clear" w:color="auto" w:fill="auto"/>
-          </w:tcPr>
-          <w:p>
-            <w:pPr>
-              <w:rPr>
-                <w:lang w:val="es-MX"/>
-              </w:rPr>
-            </w:pPr>
+            <w:tcW w:w="1417" w:type="dxa"/>
+            <w:shd w:val="clear" w:color="auto" w:fill="auto"/>
+            <w:vAlign w:val="center"/>
+          </w:tcPr>
+          <w:p>
+            <w:pPr>
+              <w:rPr>
+                <w:lang w:val="es-MX"/>
+              </w:rPr>
+            </w:pPr>
+            <w:r>
+              <w:rPr>
+                <w:lang w:val="es-MX"/>
+              </w:rPr>
+              <w:t>Shiomar S. / 22-01-2021</w:t>
+            </w:r>
           </w:p>
         </w:tc>
       </w:tr>
@@ -1483,6 +2159,7 @@
           <w:tcPr>
             <w:tcW w:w="704" w:type="dxa"/>
             <w:shd w:val="clear" w:color="auto" w:fill="auto"/>
+            <w:vAlign w:val="center"/>
           </w:tcPr>
           <w:p>
             <w:r>
@@ -1492,33 +2169,29 @@
         </w:tc>
         <w:tc>
           <w:tcPr>
-            <w:tcW w:w="1134" w:type="dxa"/>
-            <w:shd w:val="clear" w:color="auto" w:fill="auto"/>
+            <w:tcW w:w="1276" w:type="dxa"/>
+            <w:shd w:val="clear" w:color="auto" w:fill="auto"/>
+            <w:vAlign w:val="center"/>
           </w:tcPr>
           <w:p/>
         </w:tc>
         <w:tc>
           <w:tcPr>
-            <w:tcW w:w="6095" w:type="dxa"/>
-            <w:shd w:val="clear" w:color="auto" w:fill="auto"/>
-          </w:tcPr>
-          <w:p>
-            <w:pPr>
-              <w:rPr>
-                <w:lang w:val="es-MX"/>
-              </w:rPr>
-            </w:pPr>
-            <w:r>
-              <w:rPr>
-                <w:lang w:val="es-MX"/>
-              </w:rPr>
-              <w:t>Terminar pasos de Integración</w:t>
-            </w:r>
-            <w:r>
-              <w:rPr>
-                <w:lang w:val="es-MX"/>
-              </w:rPr>
-              <w:t>.</w:t>
+            <w:tcW w:w="5953" w:type="dxa"/>
+            <w:shd w:val="clear" w:color="auto" w:fill="auto"/>
+            <w:vAlign w:val="center"/>
+          </w:tcPr>
+          <w:p>
+            <w:pPr>
+              <w:rPr>
+                <w:lang w:val="es-MX"/>
+              </w:rPr>
+            </w:pPr>
+            <w:r>
+              <w:rPr>
+                <w:lang w:val="es-MX"/>
+              </w:rPr>
+              <w:t>Terminar pasos de Integración.</w:t>
             </w:r>
           </w:p>
         </w:tc>
@@ -1526,6 +2199,7 @@
           <w:tcPr>
             <w:tcW w:w="1560" w:type="dxa"/>
             <w:shd w:val="clear" w:color="auto" w:fill="auto"/>
+            <w:vAlign w:val="center"/>
           </w:tcPr>
           <w:p>
             <w:pPr>
@@ -1545,6 +2219,7 @@
           <w:tcPr>
             <w:tcW w:w="2126" w:type="dxa"/>
             <w:shd w:val="clear" w:color="auto" w:fill="auto"/>
+            <w:vAlign w:val="center"/>
           </w:tcPr>
           <w:p>
             <w:pPr>
@@ -1562,15 +2237,22 @@
         </w:tc>
         <w:tc>
           <w:tcPr>
-            <w:tcW w:w="2551" w:type="dxa"/>
-            <w:shd w:val="clear" w:color="auto" w:fill="auto"/>
-          </w:tcPr>
-          <w:p>
-            <w:pPr>
-              <w:rPr>
-                <w:lang w:val="es-MX"/>
-              </w:rPr>
-            </w:pPr>
+            <w:tcW w:w="1417" w:type="dxa"/>
+            <w:shd w:val="clear" w:color="auto" w:fill="auto"/>
+            <w:vAlign w:val="center"/>
+          </w:tcPr>
+          <w:p>
+            <w:pPr>
+              <w:rPr>
+                <w:lang w:val="es-MX"/>
+              </w:rPr>
+            </w:pPr>
+            <w:r>
+              <w:rPr>
+                <w:lang w:val="es-MX"/>
+              </w:rPr>
+              <w:t>Shiomar S. / 22-01-2021</w:t>
+            </w:r>
           </w:p>
         </w:tc>
       </w:tr>
@@ -1579,6 +2261,7 @@
           <w:tcPr>
             <w:tcW w:w="704" w:type="dxa"/>
             <w:shd w:val="clear" w:color="auto" w:fill="auto"/>
+            <w:vAlign w:val="center"/>
           </w:tcPr>
           <w:p>
             <w:r>
@@ -1588,44 +2271,43 @@
         </w:tc>
         <w:tc>
           <w:tcPr>
-            <w:tcW w:w="1134" w:type="dxa"/>
-            <w:shd w:val="clear" w:color="auto" w:fill="auto"/>
+            <w:tcW w:w="1276" w:type="dxa"/>
+            <w:shd w:val="clear" w:color="auto" w:fill="auto"/>
+            <w:vAlign w:val="center"/>
           </w:tcPr>
           <w:p/>
         </w:tc>
         <w:tc>
           <w:tcPr>
-            <w:tcW w:w="6095" w:type="dxa"/>
-            <w:shd w:val="clear" w:color="auto" w:fill="auto"/>
-          </w:tcPr>
-          <w:p>
-            <w:pPr>
-              <w:rPr>
-                <w:lang w:val="es-MX"/>
-              </w:rPr>
-            </w:pPr>
-            <w:proofErr w:type="spellStart"/>
-            <w:r>
-              <w:rPr>
-                <w:lang w:val="es-MX"/>
-              </w:rPr>
-              <w:t>Retrabajar</w:t>
-            </w:r>
-            <w:proofErr w:type="spellEnd"/>
+            <w:tcW w:w="5953" w:type="dxa"/>
+            <w:shd w:val="clear" w:color="auto" w:fill="auto"/>
+            <w:vAlign w:val="center"/>
+          </w:tcPr>
+          <w:p>
+            <w:pPr>
+              <w:rPr>
+                <w:lang w:val="es-MX"/>
+              </w:rPr>
+            </w:pPr>
+            <w:r>
+              <w:rPr>
+                <w:lang w:val="es-MX"/>
+              </w:rPr>
+              <w:t>Re trabajar</w:t>
+            </w:r>
             <w:r>
               <w:rPr>
                 <w:lang w:val="es-MX"/>
               </w:rPr>
               <w:t xml:space="preserve"> Trazabilidad para poner solo elementos SWC físicos.</w:t>
             </w:r>
-            <w:bookmarkStart w:id="0" w:name="_GoBack"/>
-            <w:bookmarkEnd w:id="0"/>
           </w:p>
         </w:tc>
         <w:tc>
           <w:tcPr>
             <w:tcW w:w="1560" w:type="dxa"/>
             <w:shd w:val="clear" w:color="auto" w:fill="auto"/>
+            <w:vAlign w:val="center"/>
           </w:tcPr>
           <w:p>
             <w:pPr>
@@ -1645,6 +2327,7 @@
           <w:tcPr>
             <w:tcW w:w="2126" w:type="dxa"/>
             <w:shd w:val="clear" w:color="auto" w:fill="auto"/>
+            <w:vAlign w:val="center"/>
           </w:tcPr>
           <w:p>
             <w:pPr>
@@ -1662,15 +2345,22 @@
         </w:tc>
         <w:tc>
           <w:tcPr>
-            <w:tcW w:w="2551" w:type="dxa"/>
-            <w:shd w:val="clear" w:color="auto" w:fill="auto"/>
-          </w:tcPr>
-          <w:p>
-            <w:pPr>
-              <w:rPr>
-                <w:lang w:val="es-MX"/>
-              </w:rPr>
-            </w:pPr>
+            <w:tcW w:w="1417" w:type="dxa"/>
+            <w:shd w:val="clear" w:color="auto" w:fill="auto"/>
+            <w:vAlign w:val="center"/>
+          </w:tcPr>
+          <w:p>
+            <w:pPr>
+              <w:rPr>
+                <w:lang w:val="es-MX"/>
+              </w:rPr>
+            </w:pPr>
+            <w:r>
+              <w:rPr>
+                <w:lang w:val="es-MX"/>
+              </w:rPr>
+              <w:t>Shiomar S. / 22-01-2021</w:t>
+            </w:r>
           </w:p>
         </w:tc>
       </w:tr>
@@ -1714,10 +2404,10 @@
       </w:tblPr>
       <w:tblGrid>
         <w:gridCol w:w="704"/>
-        <w:gridCol w:w="5245"/>
-        <w:gridCol w:w="850"/>
-        <w:gridCol w:w="1843"/>
-        <w:gridCol w:w="2973"/>
+        <w:gridCol w:w="6379"/>
+        <w:gridCol w:w="1134"/>
+        <w:gridCol w:w="1134"/>
+        <w:gridCol w:w="2264"/>
         <w:gridCol w:w="1984"/>
       </w:tblGrid>
       <w:tr>
@@ -1733,7 +2423,7 @@
         </w:tc>
         <w:tc>
           <w:tcPr>
-            <w:tcW w:w="5245" w:type="dxa"/>
+            <w:tcW w:w="6379" w:type="dxa"/>
           </w:tcPr>
           <w:p>
             <w:r>
@@ -1743,7 +2433,7 @@
         </w:tc>
         <w:tc>
           <w:tcPr>
-            <w:tcW w:w="850" w:type="dxa"/>
+            <w:tcW w:w="1134" w:type="dxa"/>
           </w:tcPr>
           <w:p>
             <w:r>
@@ -1753,7 +2443,7 @@
         </w:tc>
         <w:tc>
           <w:tcPr>
-            <w:tcW w:w="1843" w:type="dxa"/>
+            <w:tcW w:w="1134" w:type="dxa"/>
           </w:tcPr>
           <w:p>
             <w:r>
@@ -1763,7 +2453,7 @@
         </w:tc>
         <w:tc>
           <w:tcPr>
-            <w:tcW w:w="2973" w:type="dxa"/>
+            <w:tcW w:w="2264" w:type="dxa"/>
           </w:tcPr>
           <w:p>
             <w:r>
@@ -1800,7 +2490,7 @@
         </w:tc>
         <w:tc>
           <w:tcPr>
-            <w:tcW w:w="5245" w:type="dxa"/>
+            <w:tcW w:w="6379" w:type="dxa"/>
           </w:tcPr>
           <w:p>
             <w:r>
@@ -1816,7 +2506,7 @@
         </w:tc>
         <w:tc>
           <w:tcPr>
-            <w:tcW w:w="850" w:type="dxa"/>
+            <w:tcW w:w="1134" w:type="dxa"/>
           </w:tcPr>
           <w:p>
             <w:r>
@@ -1826,13 +2516,13 @@
         </w:tc>
         <w:tc>
           <w:tcPr>
-            <w:tcW w:w="1843" w:type="dxa"/>
+            <w:tcW w:w="1134" w:type="dxa"/>
           </w:tcPr>
           <w:p/>
         </w:tc>
         <w:tc>
           <w:tcPr>
-            <w:tcW w:w="2973" w:type="dxa"/>
+            <w:tcW w:w="2264" w:type="dxa"/>
           </w:tcPr>
           <w:p/>
         </w:tc>
@@ -1860,7 +2550,7 @@
         </w:tc>
         <w:tc>
           <w:tcPr>
-            <w:tcW w:w="5245" w:type="dxa"/>
+            <w:tcW w:w="6379" w:type="dxa"/>
           </w:tcPr>
           <w:p>
             <w:r>
@@ -1876,7 +2566,7 @@
         </w:tc>
         <w:tc>
           <w:tcPr>
-            <w:tcW w:w="850" w:type="dxa"/>
+            <w:tcW w:w="1134" w:type="dxa"/>
           </w:tcPr>
           <w:p>
             <w:r>
@@ -1886,13 +2576,13 @@
         </w:tc>
         <w:tc>
           <w:tcPr>
-            <w:tcW w:w="1843" w:type="dxa"/>
+            <w:tcW w:w="1134" w:type="dxa"/>
           </w:tcPr>
           <w:p/>
         </w:tc>
         <w:tc>
           <w:tcPr>
-            <w:tcW w:w="2973" w:type="dxa"/>
+            <w:tcW w:w="2264" w:type="dxa"/>
           </w:tcPr>
           <w:p/>
         </w:tc>
@@ -1920,7 +2610,7 @@
         </w:tc>
         <w:tc>
           <w:tcPr>
-            <w:tcW w:w="5245" w:type="dxa"/>
+            <w:tcW w:w="6379" w:type="dxa"/>
           </w:tcPr>
           <w:p>
             <w:r>
@@ -1930,7 +2620,7 @@
         </w:tc>
         <w:tc>
           <w:tcPr>
-            <w:tcW w:w="850" w:type="dxa"/>
+            <w:tcW w:w="1134" w:type="dxa"/>
           </w:tcPr>
           <w:p>
             <w:r>
@@ -1940,13 +2630,13 @@
         </w:tc>
         <w:tc>
           <w:tcPr>
-            <w:tcW w:w="1843" w:type="dxa"/>
+            <w:tcW w:w="1134" w:type="dxa"/>
           </w:tcPr>
           <w:p/>
         </w:tc>
         <w:tc>
           <w:tcPr>
-            <w:tcW w:w="2973" w:type="dxa"/>
+            <w:tcW w:w="2264" w:type="dxa"/>
           </w:tcPr>
           <w:p/>
         </w:tc>
@@ -1974,7 +2664,7 @@
         </w:tc>
         <w:tc>
           <w:tcPr>
-            <w:tcW w:w="5245" w:type="dxa"/>
+            <w:tcW w:w="6379" w:type="dxa"/>
           </w:tcPr>
           <w:p>
             <w:pPr>
@@ -1989,7 +2679,7 @@
         </w:tc>
         <w:tc>
           <w:tcPr>
-            <w:tcW w:w="850" w:type="dxa"/>
+            <w:tcW w:w="1134" w:type="dxa"/>
           </w:tcPr>
           <w:p>
             <w:r>
@@ -1999,13 +2689,13 @@
         </w:tc>
         <w:tc>
           <w:tcPr>
-            <w:tcW w:w="1843" w:type="dxa"/>
+            <w:tcW w:w="1134" w:type="dxa"/>
           </w:tcPr>
           <w:p/>
         </w:tc>
         <w:tc>
           <w:tcPr>
-            <w:tcW w:w="2973" w:type="dxa"/>
+            <w:tcW w:w="2264" w:type="dxa"/>
           </w:tcPr>
           <w:p/>
         </w:tc>
@@ -2033,7 +2723,7 @@
         </w:tc>
         <w:tc>
           <w:tcPr>
-            <w:tcW w:w="5245" w:type="dxa"/>
+            <w:tcW w:w="6379" w:type="dxa"/>
           </w:tcPr>
           <w:p>
             <w:r>
@@ -2043,7 +2733,7 @@
         </w:tc>
         <w:tc>
           <w:tcPr>
-            <w:tcW w:w="850" w:type="dxa"/>
+            <w:tcW w:w="1134" w:type="dxa"/>
           </w:tcPr>
           <w:p>
             <w:r>
@@ -2053,13 +2743,13 @@
         </w:tc>
         <w:tc>
           <w:tcPr>
-            <w:tcW w:w="1843" w:type="dxa"/>
+            <w:tcW w:w="1134" w:type="dxa"/>
           </w:tcPr>
           <w:p/>
         </w:tc>
         <w:tc>
           <w:tcPr>
-            <w:tcW w:w="2973" w:type="dxa"/>
+            <w:tcW w:w="2264" w:type="dxa"/>
           </w:tcPr>
           <w:p/>
         </w:tc>
@@ -2087,7 +2777,7 @@
         </w:tc>
         <w:tc>
           <w:tcPr>
-            <w:tcW w:w="5245" w:type="dxa"/>
+            <w:tcW w:w="6379" w:type="dxa"/>
           </w:tcPr>
           <w:p>
             <w:pPr>
@@ -2105,7 +2795,7 @@
         </w:tc>
         <w:tc>
           <w:tcPr>
-            <w:tcW w:w="850" w:type="dxa"/>
+            <w:tcW w:w="1134" w:type="dxa"/>
           </w:tcPr>
           <w:p>
             <w:r>
@@ -2115,13 +2805,13 @@
         </w:tc>
         <w:tc>
           <w:tcPr>
-            <w:tcW w:w="1843" w:type="dxa"/>
+            <w:tcW w:w="1134" w:type="dxa"/>
           </w:tcPr>
           <w:p/>
         </w:tc>
         <w:tc>
           <w:tcPr>
-            <w:tcW w:w="2973" w:type="dxa"/>
+            <w:tcW w:w="2264" w:type="dxa"/>
           </w:tcPr>
           <w:p/>
         </w:tc>
@@ -2149,7 +2839,7 @@
         </w:tc>
         <w:tc>
           <w:tcPr>
-            <w:tcW w:w="5245" w:type="dxa"/>
+            <w:tcW w:w="6379" w:type="dxa"/>
           </w:tcPr>
           <w:p>
             <w:r>
@@ -2159,7 +2849,7 @@
         </w:tc>
         <w:tc>
           <w:tcPr>
-            <w:tcW w:w="850" w:type="dxa"/>
+            <w:tcW w:w="1134" w:type="dxa"/>
           </w:tcPr>
           <w:p>
             <w:r>
@@ -2169,13 +2859,13 @@
         </w:tc>
         <w:tc>
           <w:tcPr>
-            <w:tcW w:w="1843" w:type="dxa"/>
+            <w:tcW w:w="1134" w:type="dxa"/>
           </w:tcPr>
           <w:p/>
         </w:tc>
         <w:tc>
           <w:tcPr>
-            <w:tcW w:w="2973" w:type="dxa"/>
+            <w:tcW w:w="2264" w:type="dxa"/>
           </w:tcPr>
           <w:p/>
         </w:tc>
@@ -2203,7 +2893,7 @@
         </w:tc>
         <w:tc>
           <w:tcPr>
-            <w:tcW w:w="5245" w:type="dxa"/>
+            <w:tcW w:w="6379" w:type="dxa"/>
           </w:tcPr>
           <w:p>
             <w:r>
@@ -2216,7 +2906,7 @@
         </w:tc>
         <w:tc>
           <w:tcPr>
-            <w:tcW w:w="850" w:type="dxa"/>
+            <w:tcW w:w="1134" w:type="dxa"/>
           </w:tcPr>
           <w:p>
             <w:r>
@@ -2226,13 +2916,13 @@
         </w:tc>
         <w:tc>
           <w:tcPr>
-            <w:tcW w:w="1843" w:type="dxa"/>
+            <w:tcW w:w="1134" w:type="dxa"/>
           </w:tcPr>
           <w:p/>
         </w:tc>
         <w:tc>
           <w:tcPr>
-            <w:tcW w:w="2973" w:type="dxa"/>
+            <w:tcW w:w="2264" w:type="dxa"/>
           </w:tcPr>
           <w:p/>
         </w:tc>
@@ -2260,7 +2950,7 @@
         </w:tc>
         <w:tc>
           <w:tcPr>
-            <w:tcW w:w="5245" w:type="dxa"/>
+            <w:tcW w:w="6379" w:type="dxa"/>
           </w:tcPr>
           <w:p>
             <w:pPr>
@@ -2275,7 +2965,7 @@
         </w:tc>
         <w:tc>
           <w:tcPr>
-            <w:tcW w:w="850" w:type="dxa"/>
+            <w:tcW w:w="1134" w:type="dxa"/>
           </w:tcPr>
           <w:p>
             <w:r>
@@ -2285,13 +2975,13 @@
         </w:tc>
         <w:tc>
           <w:tcPr>
-            <w:tcW w:w="1843" w:type="dxa"/>
+            <w:tcW w:w="1134" w:type="dxa"/>
           </w:tcPr>
           <w:p/>
         </w:tc>
         <w:tc>
           <w:tcPr>
-            <w:tcW w:w="2973" w:type="dxa"/>
+            <w:tcW w:w="2264" w:type="dxa"/>
           </w:tcPr>
           <w:p/>
         </w:tc>
@@ -2319,7 +3009,7 @@
         </w:tc>
         <w:tc>
           <w:tcPr>
-            <w:tcW w:w="5245" w:type="dxa"/>
+            <w:tcW w:w="6379" w:type="dxa"/>
           </w:tcPr>
           <w:p>
             <w:r>
@@ -2329,7 +3019,7 @@
         </w:tc>
         <w:tc>
           <w:tcPr>
-            <w:tcW w:w="850" w:type="dxa"/>
+            <w:tcW w:w="1134" w:type="dxa"/>
           </w:tcPr>
           <w:p>
             <w:r>
@@ -2339,13 +3029,13 @@
         </w:tc>
         <w:tc>
           <w:tcPr>
-            <w:tcW w:w="1843" w:type="dxa"/>
+            <w:tcW w:w="1134" w:type="dxa"/>
           </w:tcPr>
           <w:p/>
         </w:tc>
         <w:tc>
           <w:tcPr>
-            <w:tcW w:w="2973" w:type="dxa"/>
+            <w:tcW w:w="2264" w:type="dxa"/>
           </w:tcPr>
           <w:p/>
         </w:tc>
@@ -2373,7 +3063,7 @@
         </w:tc>
         <w:tc>
           <w:tcPr>
-            <w:tcW w:w="5245" w:type="dxa"/>
+            <w:tcW w:w="6379" w:type="dxa"/>
           </w:tcPr>
           <w:p>
             <w:r>
@@ -2383,7 +3073,7 @@
         </w:tc>
         <w:tc>
           <w:tcPr>
-            <w:tcW w:w="850" w:type="dxa"/>
+            <w:tcW w:w="1134" w:type="dxa"/>
           </w:tcPr>
           <w:p>
             <w:r>
@@ -2393,13 +3083,13 @@
         </w:tc>
         <w:tc>
           <w:tcPr>
-            <w:tcW w:w="1843" w:type="dxa"/>
+            <w:tcW w:w="1134" w:type="dxa"/>
           </w:tcPr>
           <w:p/>
         </w:tc>
         <w:tc>
           <w:tcPr>
-            <w:tcW w:w="2973" w:type="dxa"/>
+            <w:tcW w:w="2264" w:type="dxa"/>
           </w:tcPr>
           <w:p/>
         </w:tc>
@@ -2427,7 +3117,7 @@
         </w:tc>
         <w:tc>
           <w:tcPr>
-            <w:tcW w:w="5245" w:type="dxa"/>
+            <w:tcW w:w="6379" w:type="dxa"/>
           </w:tcPr>
           <w:p>
             <w:r>
@@ -2437,7 +3127,7 @@
         </w:tc>
         <w:tc>
           <w:tcPr>
-            <w:tcW w:w="850" w:type="dxa"/>
+            <w:tcW w:w="1134" w:type="dxa"/>
           </w:tcPr>
           <w:p>
             <w:r>
@@ -2447,13 +3137,13 @@
         </w:tc>
         <w:tc>
           <w:tcPr>
-            <w:tcW w:w="1843" w:type="dxa"/>
+            <w:tcW w:w="1134" w:type="dxa"/>
           </w:tcPr>
           <w:p/>
         </w:tc>
         <w:tc>
           <w:tcPr>
-            <w:tcW w:w="2973" w:type="dxa"/>
+            <w:tcW w:w="2264" w:type="dxa"/>
           </w:tcPr>
           <w:p/>
         </w:tc>
@@ -2481,7 +3171,7 @@
         </w:tc>
         <w:tc>
           <w:tcPr>
-            <w:tcW w:w="5245" w:type="dxa"/>
+            <w:tcW w:w="6379" w:type="dxa"/>
           </w:tcPr>
           <w:p>
             <w:r>
@@ -2491,7 +3181,7 @@
         </w:tc>
         <w:tc>
           <w:tcPr>
-            <w:tcW w:w="850" w:type="dxa"/>
+            <w:tcW w:w="1134" w:type="dxa"/>
           </w:tcPr>
           <w:p>
             <w:r>
@@ -2501,13 +3191,13 @@
         </w:tc>
         <w:tc>
           <w:tcPr>
-            <w:tcW w:w="1843" w:type="dxa"/>
+            <w:tcW w:w="1134" w:type="dxa"/>
           </w:tcPr>
           <w:p/>
         </w:tc>
         <w:tc>
           <w:tcPr>
-            <w:tcW w:w="2973" w:type="dxa"/>
+            <w:tcW w:w="2264" w:type="dxa"/>
           </w:tcPr>
           <w:p/>
         </w:tc>
@@ -2535,7 +3225,7 @@
         </w:tc>
         <w:tc>
           <w:tcPr>
-            <w:tcW w:w="5245" w:type="dxa"/>
+            <w:tcW w:w="6379" w:type="dxa"/>
           </w:tcPr>
           <w:p>
             <w:r>
@@ -2545,7 +3235,7 @@
         </w:tc>
         <w:tc>
           <w:tcPr>
-            <w:tcW w:w="850" w:type="dxa"/>
+            <w:tcW w:w="1134" w:type="dxa"/>
           </w:tcPr>
           <w:p>
             <w:r>
@@ -2555,13 +3245,13 @@
         </w:tc>
         <w:tc>
           <w:tcPr>
-            <w:tcW w:w="1843" w:type="dxa"/>
+            <w:tcW w:w="1134" w:type="dxa"/>
           </w:tcPr>
           <w:p/>
         </w:tc>
         <w:tc>
           <w:tcPr>
-            <w:tcW w:w="2973" w:type="dxa"/>
+            <w:tcW w:w="2264" w:type="dxa"/>
           </w:tcPr>
           <w:p/>
         </w:tc>
@@ -2589,7 +3279,7 @@
         </w:tc>
         <w:tc>
           <w:tcPr>
-            <w:tcW w:w="5245" w:type="dxa"/>
+            <w:tcW w:w="6379" w:type="dxa"/>
           </w:tcPr>
           <w:p>
             <w:r>
@@ -2599,7 +3289,7 @@
         </w:tc>
         <w:tc>
           <w:tcPr>
-            <w:tcW w:w="850" w:type="dxa"/>
+            <w:tcW w:w="1134" w:type="dxa"/>
           </w:tcPr>
           <w:p>
             <w:r>
@@ -2609,13 +3299,13 @@
         </w:tc>
         <w:tc>
           <w:tcPr>
-            <w:tcW w:w="1843" w:type="dxa"/>
+            <w:tcW w:w="1134" w:type="dxa"/>
           </w:tcPr>
           <w:p/>
         </w:tc>
         <w:tc>
           <w:tcPr>
-            <w:tcW w:w="2973" w:type="dxa"/>
+            <w:tcW w:w="2264" w:type="dxa"/>
           </w:tcPr>
           <w:p/>
         </w:tc>
@@ -2637,14 +3327,13 @@
           </w:tcPr>
           <w:p>
             <w:r>
-              <w:lastRenderedPageBreak/>
               <w:t>16</w:t>
             </w:r>
           </w:p>
         </w:tc>
         <w:tc>
           <w:tcPr>
-            <w:tcW w:w="5245" w:type="dxa"/>
+            <w:tcW w:w="6379" w:type="dxa"/>
           </w:tcPr>
           <w:p>
             <w:r>
@@ -2654,19 +3343,23 @@
         </w:tc>
         <w:tc>
           <w:tcPr>
-            <w:tcW w:w="850" w:type="dxa"/>
+            <w:tcW w:w="1134" w:type="dxa"/>
+          </w:tcPr>
+          <w:p>
+            <w:r>
+              <w:t>NOK</w:t>
+            </w:r>
+          </w:p>
+        </w:tc>
+        <w:tc>
+          <w:tcPr>
+            <w:tcW w:w="1134" w:type="dxa"/>
           </w:tcPr>
           <w:p/>
         </w:tc>
         <w:tc>
           <w:tcPr>
-            <w:tcW w:w="1843" w:type="dxa"/>
-          </w:tcPr>
-          <w:p/>
-        </w:tc>
-        <w:tc>
-          <w:tcPr>
-            <w:tcW w:w="2973" w:type="dxa"/>
+            <w:tcW w:w="2264" w:type="dxa"/>
           </w:tcPr>
           <w:p/>
         </w:tc>
@@ -3666,9 +4359,12 @@
 </file>
 
 <file path=customXml/item1.xml><?xml version="1.0" encoding="utf-8"?>
-<p:properties xmlns:p="http://schemas.microsoft.com/office/2006/metadata/properties" xmlns:xsi="http://www.w3.org/2001/XMLSchema-instance" xmlns:pc="http://schemas.microsoft.com/office/infopath/2007/PartnerControls">
-  <documentManagement/>
-</p:properties>
+<?mso-contentType ?>
+<FormTemplates xmlns="http://schemas.microsoft.com/sharepoint/v3/contenttype/forms">
+  <Display>DocumentLibraryForm</Display>
+  <Edit>DocumentLibraryForm</Edit>
+  <New>DocumentLibraryForm</New>
+</FormTemplates>
 </file>
 
 <file path=customXml/item2.xml><?xml version="1.0" encoding="utf-8"?>
@@ -3889,19 +4585,15 @@
 </file>
 
 <file path=customXml/item3.xml><?xml version="1.0" encoding="utf-8"?>
-<?mso-contentType ?>
-<FormTemplates xmlns="http://schemas.microsoft.com/sharepoint/v3/contenttype/forms">
-  <Display>DocumentLibraryForm</Display>
-  <Edit>DocumentLibraryForm</Edit>
-  <New>DocumentLibraryForm</New>
-</FormTemplates>
+<p:properties xmlns:p="http://schemas.microsoft.com/office/2006/metadata/properties" xmlns:xsi="http://www.w3.org/2001/XMLSchema-instance" xmlns:pc="http://schemas.microsoft.com/office/infopath/2007/PartnerControls">
+  <documentManagement/>
+</p:properties>
 </file>
 
 <file path=customXml/itemProps1.xml><?xml version="1.0" encoding="utf-8"?>
-<ds:datastoreItem xmlns:ds="http://schemas.openxmlformats.org/officeDocument/2006/customXml" ds:itemID="{AF34AAA8-523C-405C-854C-FD411D9CFB1C}">
+<ds:datastoreItem xmlns:ds="http://schemas.openxmlformats.org/officeDocument/2006/customXml" ds:itemID="{F875734A-3646-4DA6-9BAB-BA7B49CB8D40}">
   <ds:schemaRefs>
-    <ds:schemaRef ds:uri="http://schemas.microsoft.com/office/2006/metadata/properties"/>
-    <ds:schemaRef ds:uri="http://schemas.microsoft.com/office/infopath/2007/PartnerControls"/>
+    <ds:schemaRef ds:uri="http://schemas.microsoft.com/sharepoint/v3/contenttype/forms"/>
   </ds:schemaRefs>
 </ds:datastoreItem>
 </file>
@@ -3926,9 +4618,10 @@
 </file>
 
 <file path=customXml/itemProps3.xml><?xml version="1.0" encoding="utf-8"?>
-<ds:datastoreItem xmlns:ds="http://schemas.openxmlformats.org/officeDocument/2006/customXml" ds:itemID="{F875734A-3646-4DA6-9BAB-BA7B49CB8D40}">
+<ds:datastoreItem xmlns:ds="http://schemas.openxmlformats.org/officeDocument/2006/customXml" ds:itemID="{AF34AAA8-523C-405C-854C-FD411D9CFB1C}">
   <ds:schemaRefs>
-    <ds:schemaRef ds:uri="http://schemas.microsoft.com/sharepoint/v3/contenttype/forms"/>
+    <ds:schemaRef ds:uri="http://schemas.microsoft.com/office/2006/metadata/properties"/>
+    <ds:schemaRef ds:uri="http://schemas.microsoft.com/office/infopath/2007/PartnerControls"/>
   </ds:schemaRefs>
 </ds:datastoreItem>
 </file>
</xml_diff>